<commit_message>
Add BorrowBook And TR_Loans_AfterUpdate_HandleReturnAndUpdateBookCopyStatus Status
</commit_message>
<xml_diff>
--- a/LibraryFunction.docx
+++ b/LibraryFunction.docx
@@ -1071,32 +1071,432 @@
         </w:tabs>
         <w:spacing w:line="240" w:lineRule="auto"/>
         <w:ind w:left="-330"/>
-        <w:rPr>
-          <w:rFonts w:cs="B Nazanin"/>
-          <w:color w:val="000000" w:themeColor="text1"/>
-          <w:sz w:val="28"/>
-          <w:szCs w:val="28"/>
-          <w:rtl/>
-        </w:rPr>
-      </w:pPr>
-    </w:p>
-    <w:p>
-      <w:pPr>
-        <w:bidi w:val="0"/>
-        <w:rPr>
-          <w:rFonts w:cs="B Nazanin"/>
-          <w:color w:val="000000" w:themeColor="text1"/>
-          <w:sz w:val="28"/>
-          <w:szCs w:val="28"/>
-          <w:rtl/>
-        </w:rPr>
-      </w:pPr>
-      <w:r>
-        <w:rPr>
-          <w:rFonts w:cs="B Nazanin"/>
-          <w:color w:val="000000" w:themeColor="text1"/>
-          <w:sz w:val="28"/>
-          <w:szCs w:val="28"/>
+        <w:jc w:val="right"/>
+        <w:rPr>
+          <w:rFonts w:cs="B Nazanin"/>
+          <w:color w:val="000000" w:themeColor="text1"/>
+          <w:sz w:val="32"/>
+          <w:szCs w:val="32"/>
+          <w:rtl/>
+        </w:rPr>
+      </w:pPr>
+      <w:r>
+        <w:rPr>
+          <w:rFonts w:cs="B Nazanin"/>
+          <w:color w:val="EE0000"/>
+          <w:sz w:val="40"/>
+          <w:szCs w:val="40"/>
+        </w:rPr>
+        <w:lastRenderedPageBreak/>
+        <w:t>4</w:t>
+      </w:r>
+      <w:r>
+        <w:rPr>
+          <w:rFonts w:cs="B Nazanin"/>
+          <w:color w:val="EE0000"/>
+          <w:sz w:val="40"/>
+          <w:szCs w:val="40"/>
+        </w:rPr>
+        <w:t>-</w:t>
+      </w:r>
+      <w:r>
+        <w:rPr>
+          <w:rFonts w:ascii="Consolas" w:hAnsi="Consolas" w:cs="Consolas"/>
+          <w:color w:val="0000FF"/>
+          <w:kern w:val="0"/>
+          <w:sz w:val="40"/>
+          <w:szCs w:val="40"/>
+        </w:rPr>
+        <w:t xml:space="preserve"> </w:t>
+      </w:r>
+      <w:r>
+        <w:rPr>
+          <w:rFonts w:cs="B Nazanin"/>
+          <w:b/>
+          <w:bCs/>
+          <w:color w:val="000000" w:themeColor="text1"/>
+          <w:sz w:val="40"/>
+          <w:szCs w:val="40"/>
+        </w:rPr>
+        <w:t>Library.IsBookCopyAvailable(@CopyID INT)</w:t>
+      </w:r>
+    </w:p>
+    <w:p>
+      <w:pPr>
+        <w:rPr>
+          <w:rFonts w:cs="B Nazanin"/>
+          <w:color w:val="000000" w:themeColor="text1"/>
+          <w:sz w:val="32"/>
+          <w:szCs w:val="32"/>
+          <w:rtl/>
+        </w:rPr>
+      </w:pPr>
+      <w:r>
+        <w:rPr>
+          <w:rFonts w:cs="B Nazanin"/>
+          <w:color w:val="000000" w:themeColor="text1"/>
+          <w:sz w:val="32"/>
+          <w:szCs w:val="32"/>
+          <w:rtl/>
+        </w:rPr>
+        <w:t xml:space="preserve"> </w:t>
+      </w:r>
+      <w:r>
+        <w:rPr>
+          <w:rFonts w:cs="B Nazanin"/>
+          <w:color w:val="000000" w:themeColor="text1"/>
+          <w:sz w:val="32"/>
+          <w:szCs w:val="32"/>
+          <w:rtl/>
+        </w:rPr>
+        <w:t>این تابع یک تابع اسکالر</w:t>
+      </w:r>
+      <w:r>
+        <w:rPr>
+          <w:rFonts w:cs="B Nazanin"/>
+          <w:color w:val="000000" w:themeColor="text1"/>
+          <w:sz w:val="32"/>
+          <w:szCs w:val="32"/>
+        </w:rPr>
+        <w:t xml:space="preserve"> </w:t>
+      </w:r>
+      <w:r>
+        <w:rPr>
+          <w:rFonts w:cs="B Nazanin"/>
+          <w:color w:val="000000" w:themeColor="text1"/>
+          <w:sz w:val="32"/>
+          <w:szCs w:val="32"/>
+          <w:rtl/>
+        </w:rPr>
+        <w:t>است که بررسی می‌کند آیا یک نسخه خاص از کتاب</w:t>
+      </w:r>
+      <w:r>
+        <w:rPr>
+          <w:rFonts w:cs="B Nazanin"/>
+          <w:color w:val="000000" w:themeColor="text1"/>
+          <w:sz w:val="32"/>
+          <w:szCs w:val="32"/>
+        </w:rPr>
+        <w:t xml:space="preserve"> </w:t>
+      </w:r>
+      <w:r>
+        <w:rPr>
+          <w:rFonts w:cs="B Nazanin"/>
+          <w:color w:val="000000" w:themeColor="text1"/>
+          <w:sz w:val="32"/>
+          <w:szCs w:val="32"/>
+          <w:rtl/>
+        </w:rPr>
+        <w:t>هم‌اکنون واقعا</w:t>
+      </w:r>
+      <w:r>
+        <w:rPr>
+          <w:rFonts w:cs="B Nazanin" w:hint="cs"/>
+          <w:color w:val="000000" w:themeColor="text1"/>
+          <w:sz w:val="32"/>
+          <w:szCs w:val="32"/>
+          <w:rtl/>
+        </w:rPr>
+        <w:t xml:space="preserve"> </w:t>
+      </w:r>
+      <w:r>
+        <w:rPr>
+          <w:rFonts w:cs="B Nazanin"/>
+          <w:color w:val="000000" w:themeColor="text1"/>
+          <w:sz w:val="32"/>
+          <w:szCs w:val="32"/>
+          <w:rtl/>
+        </w:rPr>
+        <w:t>در دسترس است یا نه</w:t>
+      </w:r>
+      <w:r>
+        <w:rPr>
+          <w:rFonts w:cs="B Nazanin"/>
+          <w:color w:val="000000" w:themeColor="text1"/>
+          <w:sz w:val="32"/>
+          <w:szCs w:val="32"/>
+        </w:rPr>
+        <w:t>.</w:t>
+      </w:r>
+    </w:p>
+    <w:p>
+      <w:pPr>
+        <w:rPr>
+          <w:rFonts w:cs="B Nazanin"/>
+          <w:color w:val="000000" w:themeColor="text1"/>
+          <w:sz w:val="32"/>
+          <w:szCs w:val="32"/>
+          <w:rtl/>
+        </w:rPr>
+      </w:pPr>
+      <w:r>
+        <w:rPr>
+          <w:rFonts w:cs="B Nazanin" w:hint="cs"/>
+          <w:color w:val="000000" w:themeColor="text1"/>
+          <w:sz w:val="32"/>
+          <w:szCs w:val="32"/>
+          <w:rtl/>
+        </w:rPr>
+        <w:t>اگر</w:t>
+      </w:r>
+      <w:r>
+        <w:rPr>
+          <w:rFonts w:cs="B Nazanin"/>
+          <w:color w:val="000000" w:themeColor="text1"/>
+          <w:sz w:val="32"/>
+          <w:szCs w:val="32"/>
+        </w:rPr>
+        <w:t xml:space="preserve"> </w:t>
+      </w:r>
+      <w:r>
+        <w:rPr>
+          <w:rFonts w:cs="B Nazanin" w:hint="cs"/>
+          <w:color w:val="000000" w:themeColor="text1"/>
+          <w:sz w:val="32"/>
+          <w:szCs w:val="32"/>
+          <w:rtl/>
+        </w:rPr>
+        <w:t>نسخه</w:t>
+      </w:r>
+      <w:r>
+        <w:rPr>
+          <w:rFonts w:cs="B Nazanin"/>
+          <w:color w:val="000000" w:themeColor="text1"/>
+          <w:sz w:val="32"/>
+          <w:szCs w:val="32"/>
+        </w:rPr>
+        <w:t xml:space="preserve"> </w:t>
+      </w:r>
+      <w:r>
+        <w:rPr>
+          <w:rFonts w:cs="B Nazanin"/>
+          <w:color w:val="000000" w:themeColor="text1"/>
+          <w:sz w:val="32"/>
+          <w:szCs w:val="32"/>
+          <w:rtl/>
+        </w:rPr>
+        <w:t xml:space="preserve">دارای وضعیت </w:t>
+      </w:r>
+      <w:r>
+        <w:rPr>
+          <w:rFonts w:cs="B Nazanin"/>
+          <w:color w:val="000000" w:themeColor="text1"/>
+          <w:sz w:val="32"/>
+          <w:szCs w:val="32"/>
+        </w:rPr>
+        <w:t xml:space="preserve"> </w:t>
+      </w:r>
+      <w:r>
+        <w:rPr>
+          <w:rFonts w:cs="B Nazanin"/>
+          <w:color w:val="000000" w:themeColor="text1"/>
+          <w:sz w:val="32"/>
+          <w:szCs w:val="32"/>
+        </w:rPr>
+        <w:t xml:space="preserve">Available </w:t>
+      </w:r>
+      <w:r>
+        <w:rPr>
+          <w:rFonts w:cs="B Nazanin"/>
+          <w:color w:val="000000" w:themeColor="text1"/>
+          <w:sz w:val="32"/>
+          <w:szCs w:val="32"/>
+          <w:rtl/>
+        </w:rPr>
+        <w:t>باشد و</w:t>
+      </w:r>
+      <w:r>
+        <w:rPr>
+          <w:rFonts w:cs="B Nazanin" w:hint="cs"/>
+          <w:color w:val="000000" w:themeColor="text1"/>
+          <w:sz w:val="32"/>
+          <w:szCs w:val="32"/>
+          <w:rtl/>
+        </w:rPr>
+        <w:t xml:space="preserve"> </w:t>
+      </w:r>
+      <w:r>
+        <w:rPr>
+          <w:rFonts w:cs="B Nazanin"/>
+          <w:color w:val="000000" w:themeColor="text1"/>
+          <w:sz w:val="32"/>
+          <w:szCs w:val="32"/>
+          <w:rtl/>
+        </w:rPr>
+        <w:t>در حال حاضر در امانت نباش</w:t>
+      </w:r>
+      <w:r>
+        <w:rPr>
+          <w:rFonts w:cs="B Nazanin" w:hint="cs"/>
+          <w:color w:val="000000" w:themeColor="text1"/>
+          <w:sz w:val="32"/>
+          <w:szCs w:val="32"/>
+          <w:rtl/>
+        </w:rPr>
+        <w:t>د.</w:t>
+      </w:r>
+      <w:r>
+        <w:rPr>
+          <w:rFonts w:cs="B Nazanin"/>
+          <w:color w:val="000000" w:themeColor="text1"/>
+          <w:sz w:val="32"/>
+          <w:szCs w:val="32"/>
+          <w:rtl/>
+        </w:rPr>
+        <w:t xml:space="preserve"> (یعنی هیچ ردیفی در جدول </w:t>
+      </w:r>
+      <w:r>
+        <w:rPr>
+          <w:rFonts w:cs="B Nazanin"/>
+          <w:color w:val="000000" w:themeColor="text1"/>
+          <w:sz w:val="32"/>
+          <w:szCs w:val="32"/>
+        </w:rPr>
+        <w:t xml:space="preserve"> </w:t>
+      </w:r>
+      <w:r>
+        <w:rPr>
+          <w:rFonts w:cs="B Nazanin"/>
+          <w:color w:val="000000" w:themeColor="text1"/>
+          <w:sz w:val="32"/>
+          <w:szCs w:val="32"/>
+        </w:rPr>
+        <w:t xml:space="preserve">Loans </w:t>
+      </w:r>
+      <w:r>
+        <w:rPr>
+          <w:rFonts w:cs="B Nazanin"/>
+          <w:color w:val="000000" w:themeColor="text1"/>
+          <w:sz w:val="32"/>
+          <w:szCs w:val="32"/>
+          <w:rtl/>
+        </w:rPr>
+        <w:t xml:space="preserve">برای آن با </w:t>
+      </w:r>
+      <w:r>
+        <w:rPr>
+          <w:rFonts w:cs="B Nazanin"/>
+          <w:color w:val="000000" w:themeColor="text1"/>
+          <w:sz w:val="32"/>
+          <w:szCs w:val="32"/>
+        </w:rPr>
+        <w:t xml:space="preserve"> </w:t>
+      </w:r>
+      <w:r>
+        <w:rPr>
+          <w:rFonts w:cs="B Nazanin"/>
+          <w:color w:val="000000" w:themeColor="text1"/>
+          <w:sz w:val="32"/>
+          <w:szCs w:val="32"/>
+        </w:rPr>
+        <w:t xml:space="preserve">ReturnDate IS NULL </w:t>
+      </w:r>
+      <w:r>
+        <w:rPr>
+          <w:rFonts w:cs="B Nazanin"/>
+          <w:color w:val="000000" w:themeColor="text1"/>
+          <w:sz w:val="32"/>
+          <w:szCs w:val="32"/>
+          <w:rtl/>
+        </w:rPr>
+        <w:t>وجود نداشته باشد</w:t>
+      </w:r>
+      <w:r>
+        <w:rPr>
+          <w:rFonts w:cs="B Nazanin" w:hint="cs"/>
+          <w:color w:val="000000" w:themeColor="text1"/>
+          <w:sz w:val="32"/>
+          <w:szCs w:val="32"/>
+          <w:rtl/>
+        </w:rPr>
+        <w:t>.)</w:t>
+      </w:r>
+      <w:r>
+        <w:rPr>
+          <w:rFonts w:cs="B Nazanin"/>
+          <w:color w:val="000000" w:themeColor="text1"/>
+          <w:sz w:val="32"/>
+          <w:szCs w:val="32"/>
+        </w:rPr>
+        <w:t xml:space="preserve">true </w:t>
+      </w:r>
+      <w:r>
+        <w:rPr>
+          <w:rFonts w:cs="B Nazanin" w:hint="cs"/>
+          <w:color w:val="000000" w:themeColor="text1"/>
+          <w:sz w:val="32"/>
+          <w:szCs w:val="32"/>
+          <w:rtl/>
+        </w:rPr>
+        <w:t xml:space="preserve"> </w:t>
+      </w:r>
+    </w:p>
+    <w:p>
+      <w:pPr>
+        <w:rPr>
+          <w:rFonts w:cs="B Nazanin" w:hint="cs"/>
+          <w:color w:val="000000" w:themeColor="text1"/>
+          <w:sz w:val="32"/>
+          <w:szCs w:val="32"/>
+          <w:rtl/>
+        </w:rPr>
+      </w:pPr>
+      <w:r>
+        <w:rPr>
+          <w:rFonts w:cs="B Nazanin" w:hint="cs"/>
+          <w:color w:val="000000" w:themeColor="text1"/>
+          <w:sz w:val="32"/>
+          <w:szCs w:val="32"/>
+          <w:rtl/>
+        </w:rPr>
+        <w:t>یا همان یک را بر می گرداند.</w:t>
+      </w:r>
+    </w:p>
+    <w:p>
+      <w:pPr>
+        <w:jc w:val="right"/>
+        <w:rPr>
+          <w:rFonts w:cs="B Nazanin"/>
+          <w:color w:val="000000" w:themeColor="text1"/>
+          <w:sz w:val="32"/>
+          <w:szCs w:val="32"/>
+        </w:rPr>
+      </w:pPr>
+    </w:p>
+    <w:p>
+      <w:pPr>
+        <w:jc w:val="right"/>
+        <w:rPr>
+          <w:rFonts w:cs="B Nazanin" w:hint="cs"/>
+          <w:color w:val="000000" w:themeColor="text1"/>
+          <w:sz w:val="32"/>
+          <w:szCs w:val="32"/>
+          <w:rtl/>
+        </w:rPr>
+      </w:pPr>
+    </w:p>
+    <w:p>
+      <w:pPr>
+        <w:tabs>
+          <w:tab w:val="left" w:pos="6899"/>
+        </w:tabs>
+        <w:spacing w:line="240" w:lineRule="auto"/>
+        <w:ind w:left="-330"/>
+        <w:jc w:val="right"/>
+        <w:rPr>
+          <w:rFonts w:cs="B Nazanin"/>
+          <w:color w:val="000000" w:themeColor="text1"/>
+          <w:sz w:val="32"/>
+          <w:szCs w:val="32"/>
+          <w:rtl/>
+        </w:rPr>
+      </w:pPr>
+      <w:r>
+        <w:rPr>
+          <w:rFonts w:cs="B Nazanin"/>
+          <w:color w:val="000000" w:themeColor="text1"/>
+          <w:sz w:val="32"/>
+          <w:szCs w:val="32"/>
           <w:rtl/>
         </w:rPr>
         <w:br w:type="page"/>
@@ -1278,6 +1678,7 @@
           <w:color w:val="000000" w:themeColor="text1"/>
           <w:sz w:val="32"/>
           <w:szCs w:val="32"/>
+          <w:rtl/>
         </w:rPr>
       </w:pPr>
       <w:r>
@@ -1299,6 +1700,51 @@
         <w:spacing w:line="240" w:lineRule="auto"/>
         <w:ind w:left="-330"/>
         <w:rPr>
+          <w:rFonts w:cs="B Nazanin"/>
+          <w:color w:val="000000" w:themeColor="text1"/>
+          <w:sz w:val="32"/>
+          <w:szCs w:val="32"/>
+        </w:rPr>
+      </w:pPr>
+      <w:r>
+        <w:rPr>
+          <w:rFonts w:cs="B Nazanin" w:hint="cs"/>
+          <w:color w:val="000000" w:themeColor="text1"/>
+          <w:sz w:val="32"/>
+          <w:szCs w:val="32"/>
+          <w:rtl/>
+        </w:rPr>
+        <w:t xml:space="preserve">در این پراسیجر از تراکنش استفاده شده که تضمین کند </w:t>
+      </w:r>
+      <w:r>
+        <w:rPr>
+          <w:rFonts w:cs="B Nazanin"/>
+          <w:color w:val="000000" w:themeColor="text1"/>
+          <w:sz w:val="32"/>
+          <w:szCs w:val="32"/>
+          <w:rtl/>
+        </w:rPr>
+        <w:t>تمام عملیات یا کامل انجام می‌شود یا هیچ‌کدام اجرا نمی‌شود</w:t>
+      </w:r>
+      <w:r>
+        <w:rPr>
+          <w:rFonts w:cs="B Nazanin" w:hint="cs"/>
+          <w:color w:val="000000" w:themeColor="text1"/>
+          <w:sz w:val="32"/>
+          <w:szCs w:val="32"/>
+          <w:rtl/>
+        </w:rPr>
+        <w:t>.</w:t>
+      </w:r>
+    </w:p>
+    <w:p>
+      <w:pPr>
+        <w:tabs>
+          <w:tab w:val="left" w:pos="6899"/>
+        </w:tabs>
+        <w:spacing w:line="240" w:lineRule="auto"/>
+        <w:ind w:left="-330"/>
+        <w:rPr>
           <w:rFonts w:cs="B Nazanin" w:hint="cs"/>
           <w:color w:val="000000" w:themeColor="text1"/>
           <w:sz w:val="28"/>
@@ -1314,6 +1760,337 @@
         </w:tabs>
         <w:spacing w:line="240" w:lineRule="auto"/>
         <w:ind w:left="-330"/>
+        <w:jc w:val="right"/>
+        <w:rPr>
+          <w:rFonts w:cs="B Nazanin"/>
+          <w:b/>
+          <w:bCs/>
+          <w:color w:val="000000" w:themeColor="text1"/>
+          <w:sz w:val="40"/>
+          <w:szCs w:val="40"/>
+          <w:rtl/>
+        </w:rPr>
+      </w:pPr>
+      <w:r>
+        <w:rPr>
+          <w:rFonts w:cs="B Nazanin"/>
+          <w:color w:val="EE0000"/>
+          <w:sz w:val="40"/>
+          <w:szCs w:val="40"/>
+        </w:rPr>
+        <w:t>2</w:t>
+      </w:r>
+      <w:r>
+        <w:rPr>
+          <w:rFonts w:cs="B Nazanin"/>
+          <w:color w:val="EE0000"/>
+          <w:sz w:val="40"/>
+          <w:szCs w:val="40"/>
+        </w:rPr>
+        <w:t>-</w:t>
+      </w:r>
+      <w:r>
+        <w:rPr>
+          <w:rFonts w:cs="B Nazanin"/>
+          <w:b/>
+          <w:bCs/>
+          <w:color w:val="000000" w:themeColor="text1"/>
+          <w:sz w:val="40"/>
+          <w:szCs w:val="40"/>
+        </w:rPr>
+        <w:t xml:space="preserve"> </w:t>
+      </w:r>
+      <w:r>
+        <w:rPr>
+          <w:rFonts w:cs="B Nazanin"/>
+          <w:b/>
+          <w:bCs/>
+          <w:color w:val="000000" w:themeColor="text1"/>
+          <w:sz w:val="40"/>
+          <w:szCs w:val="40"/>
+        </w:rPr>
+        <w:t>Library.ReturnBook</w:t>
+      </w:r>
+    </w:p>
+    <w:p>
+      <w:pPr>
+        <w:tabs>
+          <w:tab w:val="left" w:pos="6899"/>
+        </w:tabs>
+        <w:spacing w:line="240" w:lineRule="auto"/>
+        <w:ind w:left="-330"/>
+        <w:rPr>
+          <w:rFonts w:cs="B Nazanin"/>
+          <w:b/>
+          <w:bCs/>
+          <w:color w:val="000000" w:themeColor="text1"/>
+          <w:sz w:val="40"/>
+          <w:szCs w:val="40"/>
+          <w:rtl/>
+        </w:rPr>
+      </w:pPr>
+      <w:r>
+        <w:rPr>
+          <w:rFonts w:cs="B Nazanin"/>
+          <w:color w:val="000000" w:themeColor="text1"/>
+          <w:sz w:val="32"/>
+          <w:szCs w:val="32"/>
+          <w:rtl/>
+        </w:rPr>
+        <w:t>این پراسیجر مسئول ثبت بازگشت یک نسخه خاص از کتاب در سیستم امانت کتابخانه است. اگر نسخه مورد نظر در حال حاضر امانت باشد، عملیات بازگشت را انجام می‌دهد، جریمه تأخیر را محاسبه می‌کند و همه چیز را در جدول لاگ ثبت می‌کند</w:t>
+      </w:r>
+      <w:r>
+        <w:rPr>
+          <w:rFonts w:cs="B Nazanin"/>
+          <w:color w:val="000000" w:themeColor="text1"/>
+          <w:sz w:val="32"/>
+          <w:szCs w:val="32"/>
+        </w:rPr>
+        <w:t>.</w:t>
+      </w:r>
+    </w:p>
+    <w:p>
+      <w:pPr>
+        <w:tabs>
+          <w:tab w:val="left" w:pos="6899"/>
+        </w:tabs>
+        <w:spacing w:line="240" w:lineRule="auto"/>
+        <w:ind w:left="-330"/>
+        <w:rPr>
+          <w:rFonts w:cs="B Nazanin"/>
+          <w:color w:val="000000" w:themeColor="text1"/>
+          <w:sz w:val="32"/>
+          <w:szCs w:val="32"/>
+          <w:rtl/>
+        </w:rPr>
+      </w:pPr>
+      <w:r>
+        <w:rPr>
+          <w:rFonts w:cs="B Nazanin" w:hint="cs"/>
+          <w:color w:val="000000" w:themeColor="text1"/>
+          <w:sz w:val="32"/>
+          <w:szCs w:val="32"/>
+          <w:rtl/>
+        </w:rPr>
+        <w:t xml:space="preserve">در این پراسیجر از تراکنش استفاده شده که تضمین کند </w:t>
+      </w:r>
+      <w:r>
+        <w:rPr>
+          <w:rFonts w:cs="B Nazanin"/>
+          <w:color w:val="000000" w:themeColor="text1"/>
+          <w:sz w:val="32"/>
+          <w:szCs w:val="32"/>
+          <w:rtl/>
+        </w:rPr>
+        <w:t>تمام عملیات یا کامل انجام می‌شود یا هیچ‌کدام اجرا نمی‌شود</w:t>
+      </w:r>
+      <w:r>
+        <w:rPr>
+          <w:rFonts w:cs="B Nazanin" w:hint="cs"/>
+          <w:color w:val="000000" w:themeColor="text1"/>
+          <w:sz w:val="32"/>
+          <w:szCs w:val="32"/>
+          <w:rtl/>
+        </w:rPr>
+        <w:t>.</w:t>
+      </w:r>
+    </w:p>
+    <w:p>
+      <w:pPr>
+        <w:tabs>
+          <w:tab w:val="left" w:pos="6899"/>
+        </w:tabs>
+        <w:spacing w:line="240" w:lineRule="auto"/>
+        <w:ind w:left="-330"/>
+        <w:rPr>
+          <w:rFonts w:cs="B Nazanin" w:hint="cs"/>
+          <w:color w:val="000000" w:themeColor="text1"/>
+          <w:sz w:val="32"/>
+          <w:szCs w:val="32"/>
+          <w:rtl/>
+        </w:rPr>
+      </w:pPr>
+      <w:r>
+        <w:rPr>
+          <w:rFonts w:cs="B Nazanin"/>
+          <w:color w:val="000000" w:themeColor="text1"/>
+          <w:sz w:val="32"/>
+          <w:szCs w:val="32"/>
+          <w:rtl/>
+        </w:rPr>
+        <w:t xml:space="preserve">اگر تاریخ فعلی از </w:t>
+      </w:r>
+      <w:r>
+        <w:rPr>
+          <w:rFonts w:cs="B Nazanin"/>
+          <w:color w:val="000000" w:themeColor="text1"/>
+          <w:sz w:val="32"/>
+          <w:szCs w:val="32"/>
+        </w:rPr>
+        <w:t xml:space="preserve">DueDat </w:t>
+      </w:r>
+      <w:r>
+        <w:rPr>
+          <w:rFonts w:cs="B Nazanin" w:hint="cs"/>
+          <w:color w:val="000000" w:themeColor="text1"/>
+          <w:sz w:val="32"/>
+          <w:szCs w:val="32"/>
+          <w:rtl/>
+        </w:rPr>
+        <w:t xml:space="preserve"> </w:t>
+      </w:r>
+      <w:r>
+        <w:rPr>
+          <w:rFonts w:cs="B Nazanin"/>
+          <w:color w:val="000000" w:themeColor="text1"/>
+          <w:sz w:val="32"/>
+          <w:szCs w:val="32"/>
+          <w:rtl/>
+        </w:rPr>
+        <w:t>گذشته باشد، جریمه روزانه</w:t>
+      </w:r>
+      <w:r>
+        <w:rPr>
+          <w:rFonts w:cs="B Nazanin"/>
+          <w:color w:val="000000" w:themeColor="text1"/>
+          <w:sz w:val="32"/>
+          <w:szCs w:val="32"/>
+        </w:rPr>
+        <w:t xml:space="preserve"> </w:t>
+      </w:r>
+      <w:r>
+        <w:rPr>
+          <w:rFonts w:cs="B Nazanin"/>
+          <w:color w:val="000000" w:themeColor="text1"/>
+          <w:sz w:val="32"/>
+          <w:szCs w:val="32"/>
+          <w:rtl/>
+        </w:rPr>
+        <w:t>ضربدر تعداد روزهای تأخیر</w:t>
+      </w:r>
+      <w:r>
+        <w:rPr>
+          <w:rFonts w:cs="B Nazanin" w:hint="cs"/>
+          <w:color w:val="000000" w:themeColor="text1"/>
+          <w:sz w:val="32"/>
+          <w:szCs w:val="32"/>
+          <w:rtl/>
+        </w:rPr>
+        <w:t xml:space="preserve"> برای جریمه</w:t>
+      </w:r>
+      <w:r>
+        <w:rPr>
+          <w:rFonts w:cs="B Nazanin"/>
+          <w:color w:val="000000" w:themeColor="text1"/>
+          <w:sz w:val="32"/>
+          <w:szCs w:val="32"/>
+          <w:rtl/>
+        </w:rPr>
+        <w:t xml:space="preserve"> محاسبه می‌شود</w:t>
+      </w:r>
+      <w:r>
+        <w:rPr>
+          <w:rFonts w:cs="B Nazanin"/>
+          <w:color w:val="000000" w:themeColor="text1"/>
+          <w:sz w:val="32"/>
+          <w:szCs w:val="32"/>
+        </w:rPr>
+        <w:t>.</w:t>
+      </w:r>
+      <w:r>
+        <w:rPr>
+          <w:rFonts w:cs="B Nazanin" w:hint="cs"/>
+          <w:color w:val="000000" w:themeColor="text1"/>
+          <w:sz w:val="32"/>
+          <w:szCs w:val="32"/>
+          <w:rtl/>
+        </w:rPr>
+        <w:t xml:space="preserve"> و جدول </w:t>
+      </w:r>
+      <w:r>
+        <w:rPr>
+          <w:rFonts w:cs="B Nazanin"/>
+          <w:color w:val="000000" w:themeColor="text1"/>
+          <w:sz w:val="32"/>
+          <w:szCs w:val="32"/>
+        </w:rPr>
+        <w:t>Loan</w:t>
+      </w:r>
+      <w:r>
+        <w:rPr>
+          <w:rFonts w:cs="B Nazanin" w:hint="cs"/>
+          <w:color w:val="000000" w:themeColor="text1"/>
+          <w:sz w:val="32"/>
+          <w:szCs w:val="32"/>
+          <w:rtl/>
+        </w:rPr>
+        <w:t xml:space="preserve"> هم به روزرسانی می شود و فیلد </w:t>
+      </w:r>
+      <w:r>
+        <w:rPr>
+          <w:rFonts w:cs="B Nazanin"/>
+          <w:color w:val="000000" w:themeColor="text1"/>
+          <w:sz w:val="32"/>
+          <w:szCs w:val="32"/>
+        </w:rPr>
+        <w:t xml:space="preserve"> </w:t>
+      </w:r>
+      <w:r>
+        <w:rPr>
+          <w:rFonts w:cs="B Nazanin"/>
+          <w:color w:val="000000" w:themeColor="text1"/>
+          <w:sz w:val="32"/>
+          <w:szCs w:val="32"/>
+        </w:rPr>
+        <w:t>ReturnDat</w:t>
+      </w:r>
+      <w:r>
+        <w:rPr>
+          <w:rFonts w:cs="B Nazanin"/>
+          <w:color w:val="000000" w:themeColor="text1"/>
+          <w:sz w:val="32"/>
+          <w:szCs w:val="32"/>
+        </w:rPr>
+        <w:t>e</w:t>
+      </w:r>
+      <w:r>
+        <w:rPr>
+          <w:rFonts w:cs="B Nazanin"/>
+          <w:color w:val="000000" w:themeColor="text1"/>
+          <w:sz w:val="32"/>
+          <w:szCs w:val="32"/>
+        </w:rPr>
+        <w:t xml:space="preserve"> </w:t>
+      </w:r>
+      <w:r>
+        <w:rPr>
+          <w:rFonts w:cs="B Nazanin"/>
+          <w:color w:val="000000" w:themeColor="text1"/>
+          <w:sz w:val="32"/>
+          <w:szCs w:val="32"/>
+          <w:rtl/>
+        </w:rPr>
+        <w:t>را برابر تاریخ فعلی</w:t>
+      </w:r>
+      <w:r>
+        <w:rPr>
+          <w:rFonts w:cs="B Nazanin" w:hint="cs"/>
+          <w:color w:val="000000" w:themeColor="text1"/>
+          <w:sz w:val="32"/>
+          <w:szCs w:val="32"/>
+          <w:rtl/>
+        </w:rPr>
+        <w:t xml:space="preserve"> می گذارد.</w:t>
+      </w:r>
+    </w:p>
+    <w:p>
+      <w:pPr>
+        <w:tabs>
+          <w:tab w:val="left" w:pos="6899"/>
+        </w:tabs>
+        <w:spacing w:line="240" w:lineRule="auto"/>
+        <w:ind w:left="-330"/>
+        <w:jc w:val="right"/>
         <w:rPr>
           <w:rFonts w:cs="B Nazanin"/>
           <w:color w:val="000000" w:themeColor="text1"/>
@@ -1377,183 +2154,6 @@
           <w:tab w:val="left" w:pos="6899"/>
         </w:tabs>
         <w:spacing w:line="240" w:lineRule="auto"/>
-        <w:ind w:left="-330"/>
-        <w:rPr>
-          <w:rFonts w:cs="B Nazanin"/>
-          <w:color w:val="000000" w:themeColor="text1"/>
-          <w:sz w:val="28"/>
-          <w:szCs w:val="28"/>
-          <w:rtl/>
-        </w:rPr>
-      </w:pPr>
-    </w:p>
-    <w:p>
-      <w:pPr>
-        <w:tabs>
-          <w:tab w:val="left" w:pos="6899"/>
-        </w:tabs>
-        <w:spacing w:line="240" w:lineRule="auto"/>
-        <w:ind w:left="-330"/>
-        <w:rPr>
-          <w:rFonts w:cs="B Nazanin"/>
-          <w:color w:val="000000" w:themeColor="text1"/>
-          <w:sz w:val="28"/>
-          <w:szCs w:val="28"/>
-          <w:rtl/>
-        </w:rPr>
-      </w:pPr>
-    </w:p>
-    <w:p>
-      <w:pPr>
-        <w:tabs>
-          <w:tab w:val="left" w:pos="6899"/>
-        </w:tabs>
-        <w:spacing w:line="240" w:lineRule="auto"/>
-        <w:ind w:left="-330"/>
-        <w:rPr>
-          <w:rFonts w:cs="B Nazanin"/>
-          <w:color w:val="000000" w:themeColor="text1"/>
-          <w:sz w:val="28"/>
-          <w:szCs w:val="28"/>
-          <w:rtl/>
-        </w:rPr>
-      </w:pPr>
-    </w:p>
-    <w:p>
-      <w:pPr>
-        <w:tabs>
-          <w:tab w:val="left" w:pos="6899"/>
-        </w:tabs>
-        <w:spacing w:line="240" w:lineRule="auto"/>
-        <w:ind w:left="-330"/>
-        <w:rPr>
-          <w:rFonts w:cs="B Nazanin"/>
-          <w:color w:val="000000" w:themeColor="text1"/>
-          <w:sz w:val="28"/>
-          <w:szCs w:val="28"/>
-          <w:rtl/>
-        </w:rPr>
-      </w:pPr>
-    </w:p>
-    <w:p>
-      <w:pPr>
-        <w:tabs>
-          <w:tab w:val="left" w:pos="6899"/>
-        </w:tabs>
-        <w:spacing w:line="240" w:lineRule="auto"/>
-        <w:ind w:left="-330"/>
-        <w:rPr>
-          <w:rFonts w:cs="B Nazanin"/>
-          <w:color w:val="000000" w:themeColor="text1"/>
-          <w:sz w:val="28"/>
-          <w:szCs w:val="28"/>
-          <w:rtl/>
-        </w:rPr>
-      </w:pPr>
-    </w:p>
-    <w:p>
-      <w:pPr>
-        <w:tabs>
-          <w:tab w:val="left" w:pos="6899"/>
-        </w:tabs>
-        <w:spacing w:line="240" w:lineRule="auto"/>
-        <w:ind w:left="-330"/>
-        <w:rPr>
-          <w:rFonts w:cs="B Nazanin"/>
-          <w:color w:val="000000" w:themeColor="text1"/>
-          <w:sz w:val="28"/>
-          <w:szCs w:val="28"/>
-          <w:rtl/>
-        </w:rPr>
-      </w:pPr>
-    </w:p>
-    <w:p>
-      <w:pPr>
-        <w:tabs>
-          <w:tab w:val="left" w:pos="6899"/>
-        </w:tabs>
-        <w:spacing w:line="240" w:lineRule="auto"/>
-        <w:ind w:left="-330"/>
-        <w:rPr>
-          <w:rFonts w:cs="B Nazanin"/>
-          <w:color w:val="000000" w:themeColor="text1"/>
-          <w:sz w:val="28"/>
-          <w:szCs w:val="28"/>
-          <w:rtl/>
-        </w:rPr>
-      </w:pPr>
-    </w:p>
-    <w:p>
-      <w:pPr>
-        <w:tabs>
-          <w:tab w:val="left" w:pos="6899"/>
-        </w:tabs>
-        <w:spacing w:line="240" w:lineRule="auto"/>
-        <w:ind w:left="-330"/>
-        <w:rPr>
-          <w:rFonts w:cs="B Nazanin"/>
-          <w:color w:val="000000" w:themeColor="text1"/>
-          <w:sz w:val="28"/>
-          <w:szCs w:val="28"/>
-          <w:rtl/>
-        </w:rPr>
-      </w:pPr>
-    </w:p>
-    <w:p>
-      <w:pPr>
-        <w:tabs>
-          <w:tab w:val="left" w:pos="6899"/>
-        </w:tabs>
-        <w:spacing w:line="240" w:lineRule="auto"/>
-        <w:ind w:left="-330"/>
-        <w:rPr>
-          <w:rFonts w:cs="B Nazanin"/>
-          <w:color w:val="000000" w:themeColor="text1"/>
-          <w:sz w:val="28"/>
-          <w:szCs w:val="28"/>
-          <w:rtl/>
-        </w:rPr>
-      </w:pPr>
-    </w:p>
-    <w:p>
-      <w:pPr>
-        <w:tabs>
-          <w:tab w:val="left" w:pos="6899"/>
-        </w:tabs>
-        <w:spacing w:line="240" w:lineRule="auto"/>
-        <w:ind w:left="-330"/>
-        <w:rPr>
-          <w:rFonts w:cs="B Nazanin"/>
-          <w:color w:val="000000" w:themeColor="text1"/>
-          <w:sz w:val="28"/>
-          <w:szCs w:val="28"/>
-          <w:rtl/>
-        </w:rPr>
-      </w:pPr>
-    </w:p>
-    <w:p>
-      <w:pPr>
-        <w:tabs>
-          <w:tab w:val="left" w:pos="6899"/>
-        </w:tabs>
-        <w:spacing w:line="240" w:lineRule="auto"/>
-        <w:ind w:left="-330"/>
-        <w:rPr>
-          <w:rFonts w:cs="B Nazanin"/>
-          <w:color w:val="000000" w:themeColor="text1"/>
-          <w:sz w:val="28"/>
-          <w:szCs w:val="28"/>
-          <w:rtl/>
-        </w:rPr>
-      </w:pPr>
-    </w:p>
-    <w:p>
-      <w:pPr>
-        <w:tabs>
-          <w:tab w:val="left" w:pos="6899"/>
-        </w:tabs>
-        <w:spacing w:line="240" w:lineRule="auto"/>
-        <w:ind w:left="-330"/>
         <w:rPr>
           <w:rFonts w:cs="B Nazanin"/>
           <w:color w:val="000000" w:themeColor="text1"/>
@@ -2521,6 +3121,155 @@
       </w:pPr>
     </w:lvl>
   </w:abstractNum>
+  <w:abstractNum w:abstractNumId="3" w15:restartNumberingAfterBreak="0">
+    <w:nsid w:val="680149D9"/>
+    <w:multiLevelType w:val="multilevel"/>
+    <w:tmpl w:val="8EF843EE"/>
+    <w:lvl w:ilvl="0">
+      <w:start w:val="1"/>
+      <w:numFmt w:val="bullet"/>
+      <w:lvlText w:val=""/>
+      <w:lvlJc w:val="left"/>
+      <w:pPr>
+        <w:tabs>
+          <w:tab w:val="num" w:pos="720"/>
+        </w:tabs>
+        <w:ind w:left="720" w:hanging="360"/>
+      </w:pPr>
+      <w:rPr>
+        <w:rFonts w:ascii="Symbol" w:hAnsi="Symbol" w:hint="default"/>
+        <w:sz w:val="20"/>
+      </w:rPr>
+    </w:lvl>
+    <w:lvl w:ilvl="1" w:tentative="1">
+      <w:start w:val="1"/>
+      <w:numFmt w:val="bullet"/>
+      <w:lvlText w:val="o"/>
+      <w:lvlJc w:val="left"/>
+      <w:pPr>
+        <w:tabs>
+          <w:tab w:val="num" w:pos="1440"/>
+        </w:tabs>
+        <w:ind w:left="1440" w:hanging="360"/>
+      </w:pPr>
+      <w:rPr>
+        <w:rFonts w:ascii="Courier New" w:hAnsi="Courier New" w:hint="default"/>
+        <w:sz w:val="20"/>
+      </w:rPr>
+    </w:lvl>
+    <w:lvl w:ilvl="2" w:tentative="1">
+      <w:start w:val="1"/>
+      <w:numFmt w:val="bullet"/>
+      <w:lvlText w:val=""/>
+      <w:lvlJc w:val="left"/>
+      <w:pPr>
+        <w:tabs>
+          <w:tab w:val="num" w:pos="2160"/>
+        </w:tabs>
+        <w:ind w:left="2160" w:hanging="360"/>
+      </w:pPr>
+      <w:rPr>
+        <w:rFonts w:ascii="Wingdings" w:hAnsi="Wingdings" w:hint="default"/>
+        <w:sz w:val="20"/>
+      </w:rPr>
+    </w:lvl>
+    <w:lvl w:ilvl="3" w:tentative="1">
+      <w:start w:val="1"/>
+      <w:numFmt w:val="bullet"/>
+      <w:lvlText w:val=""/>
+      <w:lvlJc w:val="left"/>
+      <w:pPr>
+        <w:tabs>
+          <w:tab w:val="num" w:pos="2880"/>
+        </w:tabs>
+        <w:ind w:left="2880" w:hanging="360"/>
+      </w:pPr>
+      <w:rPr>
+        <w:rFonts w:ascii="Wingdings" w:hAnsi="Wingdings" w:hint="default"/>
+        <w:sz w:val="20"/>
+      </w:rPr>
+    </w:lvl>
+    <w:lvl w:ilvl="4" w:tentative="1">
+      <w:start w:val="1"/>
+      <w:numFmt w:val="bullet"/>
+      <w:lvlText w:val=""/>
+      <w:lvlJc w:val="left"/>
+      <w:pPr>
+        <w:tabs>
+          <w:tab w:val="num" w:pos="3600"/>
+        </w:tabs>
+        <w:ind w:left="3600" w:hanging="360"/>
+      </w:pPr>
+      <w:rPr>
+        <w:rFonts w:ascii="Wingdings" w:hAnsi="Wingdings" w:hint="default"/>
+        <w:sz w:val="20"/>
+      </w:rPr>
+    </w:lvl>
+    <w:lvl w:ilvl="5" w:tentative="1">
+      <w:start w:val="1"/>
+      <w:numFmt w:val="bullet"/>
+      <w:lvlText w:val=""/>
+      <w:lvlJc w:val="left"/>
+      <w:pPr>
+        <w:tabs>
+          <w:tab w:val="num" w:pos="4320"/>
+        </w:tabs>
+        <w:ind w:left="4320" w:hanging="360"/>
+      </w:pPr>
+      <w:rPr>
+        <w:rFonts w:ascii="Wingdings" w:hAnsi="Wingdings" w:hint="default"/>
+        <w:sz w:val="20"/>
+      </w:rPr>
+    </w:lvl>
+    <w:lvl w:ilvl="6" w:tentative="1">
+      <w:start w:val="1"/>
+      <w:numFmt w:val="bullet"/>
+      <w:lvlText w:val=""/>
+      <w:lvlJc w:val="left"/>
+      <w:pPr>
+        <w:tabs>
+          <w:tab w:val="num" w:pos="5040"/>
+        </w:tabs>
+        <w:ind w:left="5040" w:hanging="360"/>
+      </w:pPr>
+      <w:rPr>
+        <w:rFonts w:ascii="Wingdings" w:hAnsi="Wingdings" w:hint="default"/>
+        <w:sz w:val="20"/>
+      </w:rPr>
+    </w:lvl>
+    <w:lvl w:ilvl="7" w:tentative="1">
+      <w:start w:val="1"/>
+      <w:numFmt w:val="bullet"/>
+      <w:lvlText w:val=""/>
+      <w:lvlJc w:val="left"/>
+      <w:pPr>
+        <w:tabs>
+          <w:tab w:val="num" w:pos="5760"/>
+        </w:tabs>
+        <w:ind w:left="5760" w:hanging="360"/>
+      </w:pPr>
+      <w:rPr>
+        <w:rFonts w:ascii="Wingdings" w:hAnsi="Wingdings" w:hint="default"/>
+        <w:sz w:val="20"/>
+      </w:rPr>
+    </w:lvl>
+    <w:lvl w:ilvl="8" w:tentative="1">
+      <w:start w:val="1"/>
+      <w:numFmt w:val="bullet"/>
+      <w:lvlText w:val=""/>
+      <w:lvlJc w:val="left"/>
+      <w:pPr>
+        <w:tabs>
+          <w:tab w:val="num" w:pos="6480"/>
+        </w:tabs>
+        <w:ind w:left="6480" w:hanging="360"/>
+      </w:pPr>
+      <w:rPr>
+        <w:rFonts w:ascii="Wingdings" w:hAnsi="Wingdings" w:hint="default"/>
+        <w:sz w:val="20"/>
+      </w:rPr>
+    </w:lvl>
+  </w:abstractNum>
   <w:num w:numId="1" w16cid:durableId="1377973957">
     <w:abstractNumId w:val="1"/>
   </w:num>
@@ -2529,6 +3278,9 @@
   </w:num>
   <w:num w:numId="3" w16cid:durableId="1584685448">
     <w:abstractNumId w:val="0"/>
+  </w:num>
+  <w:num w:numId="4" w16cid:durableId="1027609359">
+    <w:abstractNumId w:val="3"/>
   </w:num>
 </w:numbering>
 </file>
@@ -2933,6 +3685,7 @@
   <w:style w:type="paragraph" w:default="1" w:styleId="Normal">
     <w:name w:val="Normal"/>
     <w:qFormat/>
+    <w:rsid w:val="00A60F4B"/>
     <w:pPr>
       <w:bidi/>
     </w:pPr>

</xml_diff>

<commit_message>
Completed functional testing of core library components (still needs enhancement)
</commit_message>
<xml_diff>
--- a/LibraryFunction.docx
+++ b/LibraryFunction.docx
@@ -6,13 +6,12 @@
       <w:pPr>
         <w:jc w:val="center"/>
         <w:rPr>
-          <w:rFonts w:cs="B Nazanin" w:hint="cs"/>
+          <w:rFonts w:cs="B Nazanin"/>
           <w:b/>
           <w:bCs/>
           <w:color w:val="EE0000"/>
           <w:sz w:val="44"/>
           <w:szCs w:val="44"/>
-          <w:rtl/>
         </w:rPr>
       </w:pPr>
       <w:r>
@@ -40,9 +39,23 @@
     </w:p>
     <w:p>
       <w:pPr>
+        <w:jc w:val="center"/>
+        <w:rPr>
+          <w:rFonts w:cs="B Nazanin"/>
+          <w:b/>
+          <w:bCs/>
+          <w:color w:val="EE0000"/>
+          <w:sz w:val="44"/>
+          <w:szCs w:val="44"/>
+          <w:rtl/>
+        </w:rPr>
+      </w:pPr>
+    </w:p>
+    <w:p>
+      <w:pPr>
         <w:jc w:val="right"/>
         <w:rPr>
-          <w:rFonts w:cs="B Nazanin" w:hint="cs"/>
+          <w:rFonts w:cs="B Nazanin"/>
           <w:b/>
           <w:bCs/>
           <w:color w:val="000000" w:themeColor="text1"/>
@@ -80,7 +93,7 @@
         <w:spacing w:line="240" w:lineRule="auto"/>
         <w:ind w:left="-330"/>
         <w:rPr>
-          <w:rFonts w:cs="B Nazanin" w:hint="cs"/>
+          <w:rFonts w:cs="B Nazanin"/>
           <w:color w:val="000000" w:themeColor="text1"/>
           <w:sz w:val="32"/>
           <w:szCs w:val="32"/>
@@ -636,7 +649,7 @@
     <w:p>
       <w:pPr>
         <w:rPr>
-          <w:rFonts w:cs="B Nazanin" w:hint="cs"/>
+          <w:rFonts w:cs="B Nazanin"/>
           <w:color w:val="000000" w:themeColor="text1"/>
           <w:sz w:val="32"/>
           <w:szCs w:val="32"/>
@@ -916,16 +929,7 @@
           <w:sz w:val="32"/>
           <w:szCs w:val="32"/>
         </w:rPr>
-        <w:t xml:space="preserve"> </w:t>
-      </w:r>
-      <w:r>
-        <w:rPr>
-          <w:rFonts w:cs="B Nazanin"/>
-          <w:color w:val="000000" w:themeColor="text1"/>
-          <w:sz w:val="32"/>
-          <w:szCs w:val="32"/>
-        </w:rPr>
-        <w:t xml:space="preserve">ReturnDate </w:t>
+        <w:t xml:space="preserve"> ReturnDate </w:t>
       </w:r>
       <w:r>
         <w:rPr>
@@ -944,16 +948,7 @@
           <w:sz w:val="32"/>
           <w:szCs w:val="32"/>
         </w:rPr>
-        <w:t xml:space="preserve"> </w:t>
-      </w:r>
-      <w:r>
-        <w:rPr>
-          <w:rFonts w:cs="B Nazanin"/>
-          <w:color w:val="000000" w:themeColor="text1"/>
-          <w:sz w:val="32"/>
-          <w:szCs w:val="32"/>
-        </w:rPr>
-        <w:t xml:space="preserve">NULL </w:t>
+        <w:t xml:space="preserve"> NULL </w:t>
       </w:r>
       <w:r>
         <w:rPr>
@@ -1024,7 +1019,7 @@
         <w:spacing w:line="240" w:lineRule="auto"/>
         <w:ind w:left="-330"/>
         <w:rPr>
-          <w:rFonts w:cs="B Nazanin" w:hint="cs"/>
+          <w:rFonts w:cs="B Nazanin"/>
           <w:color w:val="000000" w:themeColor="text1"/>
           <w:sz w:val="28"/>
           <w:szCs w:val="28"/>
@@ -1087,7 +1082,6 @@
           <w:sz w:val="40"/>
           <w:szCs w:val="40"/>
         </w:rPr>
-        <w:lastRenderedPageBreak/>
         <w:t>4</w:t>
       </w:r>
       <w:r>
@@ -1139,17 +1133,7 @@
           <w:szCs w:val="32"/>
           <w:rtl/>
         </w:rPr>
-        <w:t xml:space="preserve"> </w:t>
-      </w:r>
-      <w:r>
-        <w:rPr>
-          <w:rFonts w:cs="B Nazanin"/>
-          <w:color w:val="000000" w:themeColor="text1"/>
-          <w:sz w:val="32"/>
-          <w:szCs w:val="32"/>
-          <w:rtl/>
-        </w:rPr>
-        <w:t>این تابع یک تابع اسکالر</w:t>
+        <w:t xml:space="preserve"> این تابع یک تابع اسکالر</w:t>
       </w:r>
       <w:r>
         <w:rPr>
@@ -1467,7 +1451,7 @@
       <w:pPr>
         <w:jc w:val="right"/>
         <w:rPr>
-          <w:rFonts w:cs="B Nazanin" w:hint="cs"/>
+          <w:rFonts w:cs="B Nazanin"/>
           <w:color w:val="000000" w:themeColor="text1"/>
           <w:sz w:val="32"/>
           <w:szCs w:val="32"/>
@@ -1505,15 +1489,6 @@
     <w:p>
       <w:pPr>
         <w:jc w:val="center"/>
-        <w:rPr>
-          <w:rFonts w:cs="B Nazanin" w:hint="cs"/>
-          <w:color w:val="000000" w:themeColor="text1"/>
-          <w:sz w:val="48"/>
-          <w:szCs w:val="48"/>
-          <w:rtl/>
-        </w:rPr>
-      </w:pPr>
-      <w:r>
         <w:rPr>
           <w:rFonts w:cs="B Nazanin"/>
           <w:b/>
@@ -1522,9 +1497,7 @@
           <w:sz w:val="48"/>
           <w:szCs w:val="48"/>
         </w:rPr>
-        <w:lastRenderedPageBreak/>
-        <w:t xml:space="preserve">Library </w:t>
-      </w:r>
+      </w:pPr>
       <w:r>
         <w:rPr>
           <w:rFonts w:cs="B Nazanin"/>
@@ -1534,8 +1507,21 @@
           <w:sz w:val="48"/>
           <w:szCs w:val="48"/>
         </w:rPr>
-        <w:t>PROCEDURE</w:t>
-      </w:r>
+        <w:lastRenderedPageBreak/>
+        <w:t>Library PROCEDURE</w:t>
+      </w:r>
+    </w:p>
+    <w:p>
+      <w:pPr>
+        <w:jc w:val="center"/>
+        <w:rPr>
+          <w:rFonts w:cs="B Nazanin"/>
+          <w:color w:val="000000" w:themeColor="text1"/>
+          <w:sz w:val="48"/>
+          <w:szCs w:val="48"/>
+          <w:rtl/>
+        </w:rPr>
+      </w:pPr>
     </w:p>
     <w:p>
       <w:pPr>
@@ -1581,18 +1567,7 @@
           <w:sz w:val="40"/>
           <w:szCs w:val="40"/>
         </w:rPr>
-        <w:t xml:space="preserve"> </w:t>
-      </w:r>
-      <w:r>
-        <w:rPr>
-          <w:rFonts w:cs="B Nazanin"/>
-          <w:b/>
-          <w:bCs/>
-          <w:color w:val="000000" w:themeColor="text1"/>
-          <w:sz w:val="40"/>
-          <w:szCs w:val="40"/>
-        </w:rPr>
-        <w:t>Library.BorrowBook</w:t>
+        <w:t xml:space="preserve"> Library.BorrowBook</w:t>
       </w:r>
     </w:p>
     <w:p>
@@ -1745,7 +1720,7 @@
         <w:spacing w:line="240" w:lineRule="auto"/>
         <w:ind w:left="-330"/>
         <w:rPr>
-          <w:rFonts w:cs="B Nazanin" w:hint="cs"/>
+          <w:rFonts w:cs="B Nazanin"/>
           <w:color w:val="000000" w:themeColor="text1"/>
           <w:sz w:val="28"/>
           <w:szCs w:val="28"/>
@@ -1787,7 +1762,7 @@
           <w:sz w:val="40"/>
           <w:szCs w:val="40"/>
         </w:rPr>
-        <w:t>-</w:t>
+        <w:t xml:space="preserve">- </w:t>
       </w:r>
       <w:r>
         <w:rPr>
@@ -1798,9 +1773,16 @@
           <w:sz w:val="40"/>
           <w:szCs w:val="40"/>
         </w:rPr>
-        <w:t xml:space="preserve"> </w:t>
-      </w:r>
-      <w:r>
+        <w:t>Library.ReturnBook</w:t>
+      </w:r>
+    </w:p>
+    <w:p>
+      <w:pPr>
+        <w:tabs>
+          <w:tab w:val="left" w:pos="6899"/>
+        </w:tabs>
+        <w:spacing w:line="240" w:lineRule="auto"/>
+        <w:ind w:left="-330"/>
         <w:rPr>
           <w:rFonts w:cs="B Nazanin"/>
           <w:b/>
@@ -1808,8 +1790,27 @@
           <w:color w:val="000000" w:themeColor="text1"/>
           <w:sz w:val="40"/>
           <w:szCs w:val="40"/>
-        </w:rPr>
-        <w:t>Library.ReturnBook</w:t>
+          <w:rtl/>
+        </w:rPr>
+      </w:pPr>
+      <w:r>
+        <w:rPr>
+          <w:rFonts w:cs="B Nazanin"/>
+          <w:color w:val="000000" w:themeColor="text1"/>
+          <w:sz w:val="32"/>
+          <w:szCs w:val="32"/>
+          <w:rtl/>
+        </w:rPr>
+        <w:t>این پراسیجر مسئول ثبت بازگشت یک نسخه خاص از کتاب در سیستم امانت کتابخانه است. اگر نسخه مورد نظر در حال حاضر امانت باشد، عملیات بازگشت را انجام می‌دهد، جریمه تأخیر را محاسبه می‌کند و همه چیز را در جدول لاگ ثبت می‌کند</w:t>
+      </w:r>
+      <w:r>
+        <w:rPr>
+          <w:rFonts w:cs="B Nazanin"/>
+          <w:color w:val="000000" w:themeColor="text1"/>
+          <w:sz w:val="32"/>
+          <w:szCs w:val="32"/>
+        </w:rPr>
+        <w:t>.</w:t>
       </w:r>
     </w:p>
     <w:p>
@@ -1821,30 +1822,39 @@
         <w:ind w:left="-330"/>
         <w:rPr>
           <w:rFonts w:cs="B Nazanin"/>
-          <w:b/>
-          <w:bCs/>
-          <w:color w:val="000000" w:themeColor="text1"/>
-          <w:sz w:val="40"/>
-          <w:szCs w:val="40"/>
-          <w:rtl/>
-        </w:rPr>
-      </w:pPr>
-      <w:r>
-        <w:rPr>
-          <w:rFonts w:cs="B Nazanin"/>
-          <w:color w:val="000000" w:themeColor="text1"/>
-          <w:sz w:val="32"/>
-          <w:szCs w:val="32"/>
-          <w:rtl/>
-        </w:rPr>
-        <w:t>این پراسیجر مسئول ثبت بازگشت یک نسخه خاص از کتاب در سیستم امانت کتابخانه است. اگر نسخه مورد نظر در حال حاضر امانت باشد، عملیات بازگشت را انجام می‌دهد، جریمه تأخیر را محاسبه می‌کند و همه چیز را در جدول لاگ ثبت می‌کند</w:t>
-      </w:r>
-      <w:r>
-        <w:rPr>
-          <w:rFonts w:cs="B Nazanin"/>
-          <w:color w:val="000000" w:themeColor="text1"/>
-          <w:sz w:val="32"/>
-          <w:szCs w:val="32"/>
+          <w:color w:val="000000" w:themeColor="text1"/>
+          <w:sz w:val="32"/>
+          <w:szCs w:val="32"/>
+          <w:rtl/>
+        </w:rPr>
+      </w:pPr>
+      <w:r>
+        <w:rPr>
+          <w:rFonts w:cs="B Nazanin" w:hint="cs"/>
+          <w:color w:val="000000" w:themeColor="text1"/>
+          <w:sz w:val="32"/>
+          <w:szCs w:val="32"/>
+          <w:rtl/>
+        </w:rPr>
+        <w:t xml:space="preserve">در این پراسیجر از تراکنش استفاده شده که تضمین کند </w:t>
+      </w:r>
+      <w:r>
+        <w:rPr>
+          <w:rFonts w:cs="B Nazanin"/>
+          <w:color w:val="000000" w:themeColor="text1"/>
+          <w:sz w:val="32"/>
+          <w:szCs w:val="32"/>
+          <w:rtl/>
+        </w:rPr>
+        <w:t>تمام عملیات یا کامل انجام می‌شود یا هیچ‌کدام اجرا نمی‌شود</w:t>
+      </w:r>
+      <w:r>
+        <w:rPr>
+          <w:rFonts w:cs="B Nazanin" w:hint="cs"/>
+          <w:color w:val="000000" w:themeColor="text1"/>
+          <w:sz w:val="32"/>
+          <w:szCs w:val="32"/>
+          <w:rtl/>
         </w:rPr>
         <w:t>.</w:t>
       </w:r>
@@ -1858,52 +1868,6 @@
         <w:ind w:left="-330"/>
         <w:rPr>
           <w:rFonts w:cs="B Nazanin"/>
-          <w:color w:val="000000" w:themeColor="text1"/>
-          <w:sz w:val="32"/>
-          <w:szCs w:val="32"/>
-          <w:rtl/>
-        </w:rPr>
-      </w:pPr>
-      <w:r>
-        <w:rPr>
-          <w:rFonts w:cs="B Nazanin" w:hint="cs"/>
-          <w:color w:val="000000" w:themeColor="text1"/>
-          <w:sz w:val="32"/>
-          <w:szCs w:val="32"/>
-          <w:rtl/>
-        </w:rPr>
-        <w:t xml:space="preserve">در این پراسیجر از تراکنش استفاده شده که تضمین کند </w:t>
-      </w:r>
-      <w:r>
-        <w:rPr>
-          <w:rFonts w:cs="B Nazanin"/>
-          <w:color w:val="000000" w:themeColor="text1"/>
-          <w:sz w:val="32"/>
-          <w:szCs w:val="32"/>
-          <w:rtl/>
-        </w:rPr>
-        <w:t>تمام عملیات یا کامل انجام می‌شود یا هیچ‌کدام اجرا نمی‌شود</w:t>
-      </w:r>
-      <w:r>
-        <w:rPr>
-          <w:rFonts w:cs="B Nazanin" w:hint="cs"/>
-          <w:color w:val="000000" w:themeColor="text1"/>
-          <w:sz w:val="32"/>
-          <w:szCs w:val="32"/>
-          <w:rtl/>
-        </w:rPr>
-        <w:t>.</w:t>
-      </w:r>
-    </w:p>
-    <w:p>
-      <w:pPr>
-        <w:tabs>
-          <w:tab w:val="left" w:pos="6899"/>
-        </w:tabs>
-        <w:spacing w:line="240" w:lineRule="auto"/>
-        <w:ind w:left="-330"/>
-        <w:rPr>
-          <w:rFonts w:cs="B Nazanin" w:hint="cs"/>
           <w:color w:val="000000" w:themeColor="text1"/>
           <w:sz w:val="32"/>
           <w:szCs w:val="32"/>
@@ -2107,8 +2071,9 @@
         </w:tabs>
         <w:spacing w:line="240" w:lineRule="auto"/>
         <w:ind w:left="-330"/>
-        <w:rPr>
-          <w:rFonts w:cs="B Nazanin" w:hint="cs"/>
+        <w:jc w:val="right"/>
+        <w:rPr>
+          <w:rFonts w:cs="B Nazanin"/>
           <w:color w:val="000000" w:themeColor="text1"/>
           <w:sz w:val="28"/>
           <w:szCs w:val="28"/>
@@ -2122,7 +2087,6 @@
           <w:tab w:val="left" w:pos="6899"/>
         </w:tabs>
         <w:spacing w:line="240" w:lineRule="auto"/>
-        <w:ind w:left="-330"/>
         <w:rPr>
           <w:rFonts w:cs="B Nazanin"/>
           <w:color w:val="000000" w:themeColor="text1"/>
@@ -2139,14 +2103,47 @@
         </w:tabs>
         <w:spacing w:line="240" w:lineRule="auto"/>
         <w:ind w:left="-330"/>
-        <w:rPr>
-          <w:rFonts w:cs="B Nazanin"/>
-          <w:color w:val="000000" w:themeColor="text1"/>
-          <w:sz w:val="28"/>
-          <w:szCs w:val="28"/>
-          <w:rtl/>
-        </w:rPr>
-      </w:pPr>
+        <w:jc w:val="right"/>
+        <w:rPr>
+          <w:rFonts w:cs="B Nazanin" w:hint="cs"/>
+          <w:b/>
+          <w:bCs/>
+          <w:color w:val="000000" w:themeColor="text1"/>
+          <w:sz w:val="40"/>
+          <w:szCs w:val="40"/>
+          <w:rtl/>
+        </w:rPr>
+      </w:pPr>
+      <w:r>
+        <w:rPr>
+          <w:rFonts w:cs="B Nazanin"/>
+          <w:color w:val="EE0000"/>
+          <w:sz w:val="40"/>
+          <w:szCs w:val="40"/>
+        </w:rPr>
+        <w:lastRenderedPageBreak/>
+        <w:t>3</w:t>
+      </w:r>
+      <w:r>
+        <w:rPr>
+          <w:rFonts w:cs="B Nazanin"/>
+          <w:color w:val="EE0000"/>
+          <w:sz w:val="40"/>
+          <w:szCs w:val="40"/>
+        </w:rPr>
+        <w:t xml:space="preserve">- </w:t>
+      </w:r>
+      <w:r>
+        <w:rPr>
+          <w:rFonts w:cs="B Nazanin"/>
+          <w:b/>
+          <w:bCs/>
+          <w:color w:val="000000" w:themeColor="text1"/>
+          <w:sz w:val="40"/>
+          <w:szCs w:val="40"/>
+        </w:rPr>
+        <w:t>Library.AddBookWithCopies</w:t>
+      </w:r>
     </w:p>
     <w:p>
       <w:pPr>
@@ -2154,8 +2151,1020 @@
           <w:tab w:val="left" w:pos="6899"/>
         </w:tabs>
         <w:spacing w:line="240" w:lineRule="auto"/>
-        <w:rPr>
-          <w:rFonts w:cs="B Nazanin"/>
+        <w:ind w:left="-330"/>
+        <w:rPr>
+          <w:rFonts w:cs="B Nazanin"/>
+          <w:color w:val="000000" w:themeColor="text1"/>
+          <w:sz w:val="32"/>
+          <w:szCs w:val="32"/>
+        </w:rPr>
+      </w:pPr>
+      <w:r>
+        <w:rPr>
+          <w:rFonts w:cs="B Nazanin"/>
+          <w:color w:val="000000" w:themeColor="text1"/>
+          <w:sz w:val="32"/>
+          <w:szCs w:val="32"/>
+          <w:rtl/>
+        </w:rPr>
+        <w:t>این پراسیجر برای افزودن یک کتاب جدید به سیستم کتابخانه همراه با چند نسخه</w:t>
+      </w:r>
+      <w:r>
+        <w:rPr>
+          <w:rFonts w:cs="B Nazanin"/>
+          <w:color w:val="000000" w:themeColor="text1"/>
+          <w:sz w:val="32"/>
+          <w:szCs w:val="32"/>
+        </w:rPr>
+        <w:t xml:space="preserve"> </w:t>
+      </w:r>
+      <w:r>
+        <w:rPr>
+          <w:rFonts w:cs="B Nazanin"/>
+          <w:color w:val="000000" w:themeColor="text1"/>
+          <w:sz w:val="32"/>
+          <w:szCs w:val="32"/>
+          <w:rtl/>
+        </w:rPr>
+        <w:t xml:space="preserve">طراحی شده است. با اجرای این پراسیجر، اطلاعات کتاب در جدول </w:t>
+      </w:r>
+      <w:r>
+        <w:rPr>
+          <w:rFonts w:cs="B Nazanin"/>
+          <w:color w:val="000000" w:themeColor="text1"/>
+          <w:sz w:val="32"/>
+          <w:szCs w:val="32"/>
+        </w:rPr>
+        <w:t xml:space="preserve"> </w:t>
+      </w:r>
+      <w:r>
+        <w:rPr>
+          <w:rFonts w:cs="B Nazanin"/>
+          <w:color w:val="000000" w:themeColor="text1"/>
+          <w:sz w:val="32"/>
+          <w:szCs w:val="32"/>
+        </w:rPr>
+        <w:t xml:space="preserve">Books </w:t>
+      </w:r>
+      <w:r>
+        <w:rPr>
+          <w:rFonts w:cs="B Nazanin" w:hint="cs"/>
+          <w:color w:val="000000" w:themeColor="text1"/>
+          <w:sz w:val="32"/>
+          <w:szCs w:val="32"/>
+          <w:rtl/>
+        </w:rPr>
+        <w:t xml:space="preserve"> </w:t>
+      </w:r>
+      <w:r>
+        <w:rPr>
+          <w:rFonts w:cs="B Nazanin"/>
+          <w:color w:val="000000" w:themeColor="text1"/>
+          <w:sz w:val="32"/>
+          <w:szCs w:val="32"/>
+          <w:rtl/>
+        </w:rPr>
+        <w:t xml:space="preserve">و نسخه‌های فیزیکی آن در جدول </w:t>
+      </w:r>
+      <w:r>
+        <w:rPr>
+          <w:rFonts w:cs="B Nazanin"/>
+          <w:color w:val="000000" w:themeColor="text1"/>
+          <w:sz w:val="32"/>
+          <w:szCs w:val="32"/>
+        </w:rPr>
+        <w:t xml:space="preserve"> </w:t>
+      </w:r>
+      <w:r>
+        <w:rPr>
+          <w:rFonts w:cs="B Nazanin"/>
+          <w:color w:val="000000" w:themeColor="text1"/>
+          <w:sz w:val="32"/>
+          <w:szCs w:val="32"/>
+        </w:rPr>
+        <w:t xml:space="preserve">BookCopies </w:t>
+      </w:r>
+      <w:r>
+        <w:rPr>
+          <w:rFonts w:cs="B Nazanin"/>
+          <w:color w:val="000000" w:themeColor="text1"/>
+          <w:sz w:val="32"/>
+          <w:szCs w:val="32"/>
+          <w:rtl/>
+        </w:rPr>
+        <w:t>ثبت می‌شود</w:t>
+      </w:r>
+      <w:r>
+        <w:rPr>
+          <w:rFonts w:cs="B Nazanin"/>
+          <w:color w:val="000000" w:themeColor="text1"/>
+          <w:sz w:val="32"/>
+          <w:szCs w:val="32"/>
+        </w:rPr>
+        <w:t>.</w:t>
+      </w:r>
+      <w:r>
+        <w:rPr>
+          <w:rFonts w:cs="B Nazanin"/>
+          <w:color w:val="000000" w:themeColor="text1"/>
+          <w:sz w:val="32"/>
+          <w:szCs w:val="32"/>
+          <w:rtl/>
+        </w:rPr>
+        <w:t xml:space="preserve"> </w:t>
+      </w:r>
+      <w:r>
+        <w:rPr>
+          <w:rFonts w:cs="B Nazanin"/>
+          <w:color w:val="000000" w:themeColor="text1"/>
+          <w:sz w:val="32"/>
+          <w:szCs w:val="32"/>
+          <w:rtl/>
+        </w:rPr>
+        <w:t>همچنین، در صورت موفقیت، اطلاعات مربوطه در جدول لاگ سیستم نیز ثبت می‌شود</w:t>
+      </w:r>
+      <w:r>
+        <w:rPr>
+          <w:rFonts w:cs="B Nazanin"/>
+          <w:color w:val="000000" w:themeColor="text1"/>
+          <w:sz w:val="32"/>
+          <w:szCs w:val="32"/>
+        </w:rPr>
+        <w:t>.</w:t>
+      </w:r>
+    </w:p>
+    <w:p>
+      <w:pPr>
+        <w:tabs>
+          <w:tab w:val="left" w:pos="6899"/>
+        </w:tabs>
+        <w:spacing w:line="240" w:lineRule="auto"/>
+        <w:ind w:left="-330"/>
+        <w:rPr>
+          <w:rFonts w:cs="B Nazanin"/>
+          <w:color w:val="000000" w:themeColor="text1"/>
+          <w:sz w:val="32"/>
+          <w:szCs w:val="32"/>
+          <w:rtl/>
+        </w:rPr>
+      </w:pPr>
+      <w:r>
+        <w:rPr>
+          <w:rFonts w:cs="B Nazanin"/>
+          <w:color w:val="000000" w:themeColor="text1"/>
+          <w:sz w:val="32"/>
+          <w:szCs w:val="32"/>
+        </w:rPr>
+        <w:t xml:space="preserve">  </w:t>
+      </w:r>
+      <w:r>
+        <w:rPr>
+          <w:rFonts w:cs="B Nazanin"/>
+          <w:color w:val="000000" w:themeColor="text1"/>
+          <w:sz w:val="32"/>
+          <w:szCs w:val="32"/>
+          <w:rtl/>
+        </w:rPr>
+        <w:t xml:space="preserve">اگر کتابی با </w:t>
+      </w:r>
+      <w:r>
+        <w:rPr>
+          <w:rFonts w:cs="B Nazanin"/>
+          <w:color w:val="000000" w:themeColor="text1"/>
+          <w:sz w:val="32"/>
+          <w:szCs w:val="32"/>
+        </w:rPr>
+        <w:t xml:space="preserve">ISBN </w:t>
+      </w:r>
+      <w:r>
+        <w:rPr>
+          <w:rFonts w:cs="B Nazanin" w:hint="cs"/>
+          <w:color w:val="000000" w:themeColor="text1"/>
+          <w:sz w:val="32"/>
+          <w:szCs w:val="32"/>
+          <w:rtl/>
+        </w:rPr>
+        <w:t xml:space="preserve"> </w:t>
+      </w:r>
+      <w:r>
+        <w:rPr>
+          <w:rFonts w:cs="B Nazanin"/>
+          <w:color w:val="000000" w:themeColor="text1"/>
+          <w:sz w:val="32"/>
+          <w:szCs w:val="32"/>
+          <w:rtl/>
+        </w:rPr>
+        <w:t>واردشده قبلاً وجود داشته باشد، پیام خطا داده و تراکنش لغو می‌شود</w:t>
+      </w:r>
+      <w:r>
+        <w:rPr>
+          <w:rFonts w:cs="B Nazanin"/>
+          <w:color w:val="000000" w:themeColor="text1"/>
+          <w:sz w:val="32"/>
+          <w:szCs w:val="32"/>
+        </w:rPr>
+        <w:t>.</w:t>
+      </w:r>
+    </w:p>
+    <w:p>
+      <w:pPr>
+        <w:tabs>
+          <w:tab w:val="left" w:pos="6899"/>
+        </w:tabs>
+        <w:spacing w:line="240" w:lineRule="auto"/>
+        <w:ind w:left="-330"/>
+        <w:rPr>
+          <w:rFonts w:cs="B Nazanin"/>
+          <w:color w:val="000000" w:themeColor="text1"/>
+          <w:sz w:val="32"/>
+          <w:szCs w:val="32"/>
+          <w:rtl/>
+        </w:rPr>
+      </w:pPr>
+      <w:r>
+        <w:rPr>
+          <w:rFonts w:cs="B Nazanin"/>
+          <w:color w:val="000000" w:themeColor="text1"/>
+          <w:sz w:val="32"/>
+          <w:szCs w:val="32"/>
+          <w:rtl/>
+        </w:rPr>
+        <w:t xml:space="preserve">اگر وضعیت </w:t>
+      </w:r>
+      <w:r>
+        <w:rPr>
+          <w:rFonts w:cs="B Nazanin"/>
+          <w:color w:val="000000" w:themeColor="text1"/>
+          <w:sz w:val="32"/>
+          <w:szCs w:val="32"/>
+        </w:rPr>
+        <w:t xml:space="preserve"> </w:t>
+      </w:r>
+      <w:r>
+        <w:rPr>
+          <w:rFonts w:cs="B Nazanin"/>
+          <w:color w:val="000000" w:themeColor="text1"/>
+          <w:sz w:val="32"/>
+          <w:szCs w:val="32"/>
+        </w:rPr>
+        <w:t>Available</w:t>
+      </w:r>
+      <w:r>
+        <w:rPr>
+          <w:rFonts w:cs="B Nazanin"/>
+          <w:color w:val="000000" w:themeColor="text1"/>
+          <w:sz w:val="32"/>
+          <w:szCs w:val="32"/>
+          <w:rtl/>
+        </w:rPr>
+        <w:t xml:space="preserve">در جدول </w:t>
+      </w:r>
+      <w:r>
+        <w:rPr>
+          <w:rFonts w:cs="B Nazanin"/>
+          <w:color w:val="000000" w:themeColor="text1"/>
+          <w:sz w:val="32"/>
+          <w:szCs w:val="32"/>
+        </w:rPr>
+        <w:t xml:space="preserve"> </w:t>
+      </w:r>
+      <w:r>
+        <w:rPr>
+          <w:rFonts w:cs="B Nazanin"/>
+          <w:color w:val="000000" w:themeColor="text1"/>
+          <w:sz w:val="32"/>
+          <w:szCs w:val="32"/>
+        </w:rPr>
+        <w:t xml:space="preserve">BookCopyStatuses </w:t>
+      </w:r>
+      <w:r>
+        <w:rPr>
+          <w:rFonts w:cs="B Nazanin"/>
+          <w:color w:val="000000" w:themeColor="text1"/>
+          <w:sz w:val="32"/>
+          <w:szCs w:val="32"/>
+          <w:rtl/>
+        </w:rPr>
+        <w:t>وجود نداشته باشد، عملیات متوقف می‌شود</w:t>
+      </w:r>
+      <w:r>
+        <w:rPr>
+          <w:rFonts w:cs="B Nazanin"/>
+          <w:color w:val="000000" w:themeColor="text1"/>
+          <w:sz w:val="32"/>
+          <w:szCs w:val="32"/>
+        </w:rPr>
+        <w:t>.</w:t>
+      </w:r>
+    </w:p>
+    <w:p>
+      <w:pPr>
+        <w:tabs>
+          <w:tab w:val="left" w:pos="6899"/>
+        </w:tabs>
+        <w:spacing w:line="240" w:lineRule="auto"/>
+        <w:ind w:left="-330"/>
+        <w:jc w:val="right"/>
+        <w:rPr>
+          <w:rFonts w:cs="B Nazanin"/>
+          <w:b/>
+          <w:bCs/>
+          <w:color w:val="000000" w:themeColor="text1"/>
+          <w:sz w:val="40"/>
+          <w:szCs w:val="40"/>
+        </w:rPr>
+      </w:pPr>
+      <w:r>
+        <w:rPr>
+          <w:rFonts w:cs="B Nazanin"/>
+          <w:color w:val="EE0000"/>
+          <w:sz w:val="40"/>
+          <w:szCs w:val="40"/>
+        </w:rPr>
+        <w:t>4</w:t>
+      </w:r>
+      <w:r>
+        <w:rPr>
+          <w:rFonts w:cs="B Nazanin"/>
+          <w:color w:val="EE0000"/>
+          <w:sz w:val="40"/>
+          <w:szCs w:val="40"/>
+        </w:rPr>
+        <w:t xml:space="preserve">- </w:t>
+      </w:r>
+      <w:r>
+        <w:rPr>
+          <w:rFonts w:cs="B Nazanin"/>
+          <w:b/>
+          <w:bCs/>
+          <w:color w:val="000000" w:themeColor="text1"/>
+          <w:sz w:val="40"/>
+          <w:szCs w:val="40"/>
+        </w:rPr>
+        <w:t>Library</w:t>
+      </w:r>
+      <w:r>
+        <w:rPr>
+          <w:rFonts w:cs="B Nazanin"/>
+          <w:b/>
+          <w:bCs/>
+          <w:color w:val="000000" w:themeColor="text1"/>
+          <w:sz w:val="40"/>
+          <w:szCs w:val="40"/>
+        </w:rPr>
+        <w:t>.</w:t>
+      </w:r>
+      <w:r>
+        <w:rPr>
+          <w:rFonts w:ascii="Consolas" w:hAnsi="Consolas" w:cs="Consolas"/>
+          <w:color w:val="FF0000"/>
+          <w:kern w:val="0"/>
+          <w:sz w:val="19"/>
+          <w:szCs w:val="19"/>
+        </w:rPr>
+        <w:t xml:space="preserve"> </w:t>
+      </w:r>
+      <w:r>
+        <w:rPr>
+          <w:rFonts w:cs="B Nazanin"/>
+          <w:b/>
+          <w:bCs/>
+          <w:color w:val="000000" w:themeColor="text1"/>
+          <w:sz w:val="40"/>
+          <w:szCs w:val="40"/>
+        </w:rPr>
+        <w:t>RecommendBooksToStudent</w:t>
+      </w:r>
+    </w:p>
+    <w:p>
+      <w:pPr>
+        <w:tabs>
+          <w:tab w:val="left" w:pos="6899"/>
+        </w:tabs>
+        <w:spacing w:line="240" w:lineRule="auto"/>
+        <w:ind w:left="-330"/>
+        <w:rPr>
+          <w:rFonts w:cs="B Nazanin"/>
+          <w:color w:val="000000" w:themeColor="text1"/>
+          <w:sz w:val="32"/>
+          <w:szCs w:val="32"/>
+          <w:rtl/>
+        </w:rPr>
+      </w:pPr>
+      <w:r>
+        <w:rPr>
+          <w:rFonts w:cs="B Nazanin"/>
+          <w:color w:val="000000" w:themeColor="text1"/>
+          <w:sz w:val="32"/>
+          <w:szCs w:val="32"/>
+          <w:rtl/>
+        </w:rPr>
+        <w:t xml:space="preserve">این پراسیجر، برای یک دانشجوی خاص با استفاده از </w:t>
+      </w:r>
+      <w:r>
+        <w:rPr>
+          <w:rFonts w:cs="B Nazanin"/>
+          <w:color w:val="000000" w:themeColor="text1"/>
+          <w:sz w:val="32"/>
+          <w:szCs w:val="32"/>
+        </w:rPr>
+        <w:t xml:space="preserve"> (</w:t>
+      </w:r>
+      <w:r>
+        <w:rPr>
+          <w:rFonts w:cs="B Nazanin"/>
+          <w:color w:val="000000" w:themeColor="text1"/>
+          <w:sz w:val="32"/>
+          <w:szCs w:val="32"/>
+        </w:rPr>
+        <w:t>StudentI</w:t>
+      </w:r>
+      <w:r>
+        <w:rPr>
+          <w:rFonts w:cs="B Nazanin"/>
+          <w:color w:val="000000" w:themeColor="text1"/>
+          <w:sz w:val="32"/>
+          <w:szCs w:val="32"/>
+        </w:rPr>
+        <w:t>D)</w:t>
+      </w:r>
+      <w:r>
+        <w:rPr>
+          <w:rFonts w:cs="B Nazanin"/>
+          <w:color w:val="000000" w:themeColor="text1"/>
+          <w:sz w:val="32"/>
+          <w:szCs w:val="32"/>
+          <w:rtl/>
+        </w:rPr>
+        <w:t>حداکثر ۳</w:t>
+      </w:r>
+      <w:r>
+        <w:rPr>
+          <w:rFonts w:cs="B Nazanin"/>
+          <w:color w:val="000000" w:themeColor="text1"/>
+          <w:sz w:val="32"/>
+          <w:szCs w:val="32"/>
+        </w:rPr>
+        <w:t xml:space="preserve"> </w:t>
+      </w:r>
+      <w:r>
+        <w:rPr>
+          <w:rFonts w:cs="B Nazanin"/>
+          <w:color w:val="000000" w:themeColor="text1"/>
+          <w:sz w:val="32"/>
+          <w:szCs w:val="32"/>
+          <w:rtl/>
+        </w:rPr>
+        <w:t>کتاب پیشنهادی بر اساس سابقه امانت‌گیری دانشجویان مشابه ارائه می‌دهد</w:t>
+      </w:r>
+      <w:r>
+        <w:rPr>
+          <w:rFonts w:cs="B Nazanin"/>
+          <w:color w:val="000000" w:themeColor="text1"/>
+          <w:sz w:val="32"/>
+          <w:szCs w:val="32"/>
+        </w:rPr>
+        <w:t>.</w:t>
+      </w:r>
+      <w:r>
+        <w:rPr>
+          <w:rFonts w:cs="B Nazanin"/>
+          <w:color w:val="000000" w:themeColor="text1"/>
+          <w:sz w:val="32"/>
+          <w:szCs w:val="32"/>
+        </w:rPr>
+        <w:br/>
+      </w:r>
+      <w:r>
+        <w:rPr>
+          <w:rFonts w:cs="B Nazanin"/>
+          <w:color w:val="000000" w:themeColor="text1"/>
+          <w:sz w:val="32"/>
+          <w:szCs w:val="32"/>
+          <w:rtl/>
+        </w:rPr>
+        <w:t xml:space="preserve">الگوریتم آن بر پایه </w:t>
+      </w:r>
+      <w:r>
+        <w:rPr>
+          <w:rFonts w:cs="B Nazanin"/>
+          <w:color w:val="000000" w:themeColor="text1"/>
+          <w:sz w:val="32"/>
+          <w:szCs w:val="32"/>
+        </w:rPr>
+        <w:t xml:space="preserve"> </w:t>
+      </w:r>
+      <w:r>
+        <w:rPr>
+          <w:rFonts w:cs="B Nazanin"/>
+          <w:color w:val="000000" w:themeColor="text1"/>
+          <w:sz w:val="32"/>
+          <w:szCs w:val="32"/>
+        </w:rPr>
+        <w:t xml:space="preserve">Collaborative Filtering </w:t>
+      </w:r>
+      <w:r>
+        <w:rPr>
+          <w:rFonts w:cs="B Nazanin"/>
+          <w:color w:val="000000" w:themeColor="text1"/>
+          <w:sz w:val="32"/>
+          <w:szCs w:val="32"/>
+          <w:rtl/>
+        </w:rPr>
+        <w:t>طراحی شده است</w:t>
+      </w:r>
+      <w:r>
+        <w:rPr>
+          <w:rFonts w:cs="B Nazanin"/>
+          <w:color w:val="000000" w:themeColor="text1"/>
+          <w:sz w:val="32"/>
+          <w:szCs w:val="32"/>
+        </w:rPr>
+        <w:t>.</w:t>
+      </w:r>
+      <w:r>
+        <w:rPr>
+          <w:rFonts w:cs="B Nazanin" w:hint="cs"/>
+          <w:color w:val="000000" w:themeColor="text1"/>
+          <w:sz w:val="32"/>
+          <w:szCs w:val="32"/>
+          <w:rtl/>
+        </w:rPr>
+        <w:t>مراحل این الگوریتم :</w:t>
+      </w:r>
+    </w:p>
+    <w:p>
+      <w:pPr>
+        <w:tabs>
+          <w:tab w:val="left" w:pos="6899"/>
+        </w:tabs>
+        <w:spacing w:line="240" w:lineRule="auto"/>
+        <w:ind w:left="-330"/>
+        <w:rPr>
+          <w:rFonts w:cs="B Nazanin"/>
+          <w:color w:val="000000" w:themeColor="text1"/>
+          <w:sz w:val="32"/>
+          <w:szCs w:val="32"/>
+        </w:rPr>
+      </w:pPr>
+      <w:r>
+        <w:rPr>
+          <w:rFonts w:cs="B Nazanin"/>
+          <w:color w:val="000000" w:themeColor="text1"/>
+          <w:sz w:val="32"/>
+          <w:szCs w:val="32"/>
+        </w:rPr>
+        <w:t xml:space="preserve"> .1</w:t>
+      </w:r>
+      <w:r>
+        <w:rPr>
+          <w:rFonts w:cs="B Nazanin"/>
+          <w:color w:val="000000" w:themeColor="text1"/>
+          <w:sz w:val="32"/>
+          <w:szCs w:val="32"/>
+        </w:rPr>
+        <w:t xml:space="preserve"> </w:t>
+      </w:r>
+      <w:r>
+        <w:rPr>
+          <w:rFonts w:cs="B Nazanin" w:hint="cs"/>
+          <w:color w:val="000000" w:themeColor="text1"/>
+          <w:sz w:val="32"/>
+          <w:szCs w:val="32"/>
+          <w:rtl/>
+        </w:rPr>
+        <w:t>گرفتن لیست کتاب</w:t>
+      </w:r>
+      <w:r>
+        <w:rPr>
+          <w:rFonts w:cs="B Nazanin" w:hint="cs"/>
+          <w:color w:val="000000" w:themeColor="text1"/>
+          <w:sz w:val="32"/>
+          <w:szCs w:val="32"/>
+          <w:rtl/>
+        </w:rPr>
+        <w:t xml:space="preserve"> </w:t>
+      </w:r>
+      <w:r>
+        <w:rPr>
+          <w:rFonts w:cs="B Nazanin" w:hint="cs"/>
+          <w:color w:val="000000" w:themeColor="text1"/>
+          <w:sz w:val="32"/>
+          <w:szCs w:val="32"/>
+          <w:rtl/>
+        </w:rPr>
+        <w:t>های امانت</w:t>
+      </w:r>
+      <w:r>
+        <w:rPr>
+          <w:rFonts w:cs="B Nazanin" w:hint="cs"/>
+          <w:color w:val="000000" w:themeColor="text1"/>
+          <w:sz w:val="32"/>
+          <w:szCs w:val="32"/>
+          <w:rtl/>
+        </w:rPr>
+        <w:t xml:space="preserve"> </w:t>
+      </w:r>
+      <w:r>
+        <w:rPr>
+          <w:rFonts w:cs="B Nazanin" w:hint="cs"/>
+          <w:color w:val="000000" w:themeColor="text1"/>
+          <w:sz w:val="32"/>
+          <w:szCs w:val="32"/>
+          <w:rtl/>
+        </w:rPr>
+        <w:t>گرفته</w:t>
+      </w:r>
+      <w:r>
+        <w:rPr>
+          <w:rFonts w:cs="B Nazanin" w:hint="cs"/>
+          <w:color w:val="000000" w:themeColor="text1"/>
+          <w:sz w:val="32"/>
+          <w:szCs w:val="32"/>
+          <w:rtl/>
+        </w:rPr>
+        <w:t xml:space="preserve"> </w:t>
+      </w:r>
+      <w:r>
+        <w:rPr>
+          <w:rFonts w:cs="B Nazanin" w:hint="cs"/>
+          <w:color w:val="000000" w:themeColor="text1"/>
+          <w:sz w:val="32"/>
+          <w:szCs w:val="32"/>
+          <w:rtl/>
+        </w:rPr>
+        <w:t xml:space="preserve">شده توسط دانشجوی فعلی </w:t>
+      </w:r>
+    </w:p>
+    <w:p>
+      <w:pPr>
+        <w:tabs>
+          <w:tab w:val="left" w:pos="6899"/>
+        </w:tabs>
+        <w:spacing w:line="240" w:lineRule="auto"/>
+        <w:ind w:left="-330"/>
+        <w:rPr>
+          <w:rFonts w:cs="B Nazanin"/>
+          <w:color w:val="000000" w:themeColor="text1"/>
+          <w:sz w:val="32"/>
+          <w:szCs w:val="32"/>
+          <w:rtl/>
+        </w:rPr>
+      </w:pPr>
+      <w:r>
+        <w:rPr>
+          <w:rFonts w:cs="B Nazanin"/>
+          <w:color w:val="000000" w:themeColor="text1"/>
+          <w:sz w:val="32"/>
+          <w:szCs w:val="32"/>
+        </w:rPr>
+        <w:t xml:space="preserve"> .</w:t>
+      </w:r>
+      <w:r>
+        <w:rPr>
+          <w:rFonts w:cs="B Nazanin"/>
+          <w:color w:val="000000" w:themeColor="text1"/>
+          <w:sz w:val="32"/>
+          <w:szCs w:val="32"/>
+        </w:rPr>
+        <w:t>2</w:t>
+      </w:r>
+      <w:r>
+        <w:rPr>
+          <w:rFonts w:cs="B Nazanin" w:hint="cs"/>
+          <w:color w:val="000000" w:themeColor="text1"/>
+          <w:sz w:val="32"/>
+          <w:szCs w:val="32"/>
+          <w:rtl/>
+        </w:rPr>
+        <w:t>پیدا کردن دانشجویانی که با او اشتراک کتاب داشته</w:t>
+      </w:r>
+      <w:r>
+        <w:rPr>
+          <w:rFonts w:cs="B Nazanin" w:hint="cs"/>
+          <w:color w:val="000000" w:themeColor="text1"/>
+          <w:sz w:val="32"/>
+          <w:szCs w:val="32"/>
+          <w:rtl/>
+        </w:rPr>
+        <w:t xml:space="preserve"> </w:t>
+      </w:r>
+      <w:r>
+        <w:rPr>
+          <w:rFonts w:cs="B Nazanin" w:hint="cs"/>
+          <w:color w:val="000000" w:themeColor="text1"/>
+          <w:sz w:val="32"/>
+          <w:szCs w:val="32"/>
+          <w:rtl/>
+        </w:rPr>
+        <w:t>اند</w:t>
+      </w:r>
+      <w:r>
+        <w:rPr>
+          <w:rFonts w:cs="B Nazanin" w:hint="cs"/>
+          <w:color w:val="000000" w:themeColor="text1"/>
+          <w:sz w:val="32"/>
+          <w:szCs w:val="32"/>
+          <w:rtl/>
+        </w:rPr>
+        <w:t>.(</w:t>
+      </w:r>
+      <w:r>
+        <w:rPr>
+          <w:rFonts w:cs="B Nazanin" w:hint="cs"/>
+          <w:color w:val="000000" w:themeColor="text1"/>
+          <w:sz w:val="32"/>
+          <w:szCs w:val="32"/>
+          <w:rtl/>
+        </w:rPr>
+        <w:t>حداقل دو کتاب مشترک</w:t>
+      </w:r>
+      <w:r>
+        <w:rPr>
+          <w:rFonts w:cs="B Nazanin" w:hint="cs"/>
+          <w:color w:val="000000" w:themeColor="text1"/>
+          <w:sz w:val="32"/>
+          <w:szCs w:val="32"/>
+          <w:rtl/>
+        </w:rPr>
+        <w:t>)</w:t>
+      </w:r>
+    </w:p>
+    <w:p>
+      <w:pPr>
+        <w:tabs>
+          <w:tab w:val="left" w:pos="6899"/>
+        </w:tabs>
+        <w:spacing w:line="240" w:lineRule="auto"/>
+        <w:ind w:left="-330"/>
+        <w:rPr>
+          <w:rFonts w:cs="B Nazanin"/>
+          <w:color w:val="000000" w:themeColor="text1"/>
+          <w:sz w:val="32"/>
+          <w:szCs w:val="32"/>
+        </w:rPr>
+      </w:pPr>
+      <w:r>
+        <w:rPr>
+          <w:rFonts w:cs="B Nazanin"/>
+          <w:color w:val="000000" w:themeColor="text1"/>
+          <w:sz w:val="32"/>
+          <w:szCs w:val="32"/>
+        </w:rPr>
+        <w:t xml:space="preserve"> .</w:t>
+      </w:r>
+      <w:r>
+        <w:rPr>
+          <w:rFonts w:cs="B Nazanin"/>
+          <w:color w:val="000000" w:themeColor="text1"/>
+          <w:sz w:val="32"/>
+          <w:szCs w:val="32"/>
+        </w:rPr>
+        <w:t xml:space="preserve">3 </w:t>
+      </w:r>
+      <w:r>
+        <w:rPr>
+          <w:rFonts w:cs="B Nazanin" w:hint="cs"/>
+          <w:color w:val="000000" w:themeColor="text1"/>
+          <w:sz w:val="32"/>
+          <w:szCs w:val="32"/>
+          <w:rtl/>
+        </w:rPr>
+        <w:t>استخراج لیست کتابهایی که این دانشجویان گرفته</w:t>
+      </w:r>
+      <w:r>
+        <w:rPr>
+          <w:rFonts w:cs="B Nazanin" w:hint="cs"/>
+          <w:color w:val="000000" w:themeColor="text1"/>
+          <w:sz w:val="32"/>
+          <w:szCs w:val="32"/>
+          <w:rtl/>
+        </w:rPr>
+        <w:t xml:space="preserve"> </w:t>
+      </w:r>
+      <w:r>
+        <w:rPr>
+          <w:rFonts w:cs="B Nazanin" w:hint="cs"/>
+          <w:color w:val="000000" w:themeColor="text1"/>
+          <w:sz w:val="32"/>
+          <w:szCs w:val="32"/>
+          <w:rtl/>
+        </w:rPr>
+        <w:t>اند ولی دانشجوی فعلی هنوز نگرفته است</w:t>
+      </w:r>
+      <w:r>
+        <w:rPr>
+          <w:rFonts w:cs="B Nazanin" w:hint="cs"/>
+          <w:color w:val="000000" w:themeColor="text1"/>
+          <w:sz w:val="32"/>
+          <w:szCs w:val="32"/>
+        </w:rPr>
+        <w:t xml:space="preserve">. </w:t>
+      </w:r>
+    </w:p>
+    <w:p>
+      <w:pPr>
+        <w:tabs>
+          <w:tab w:val="left" w:pos="6899"/>
+        </w:tabs>
+        <w:spacing w:line="240" w:lineRule="auto"/>
+        <w:ind w:left="-330"/>
+        <w:rPr>
+          <w:rFonts w:cs="B Nazanin"/>
+          <w:color w:val="000000" w:themeColor="text1"/>
+          <w:sz w:val="32"/>
+          <w:szCs w:val="32"/>
+        </w:rPr>
+      </w:pPr>
+      <w:r>
+        <w:rPr>
+          <w:rFonts w:cs="B Nazanin"/>
+          <w:color w:val="000000" w:themeColor="text1"/>
+          <w:sz w:val="32"/>
+          <w:szCs w:val="32"/>
+        </w:rPr>
+        <w:t xml:space="preserve"> .</w:t>
+      </w:r>
+      <w:r>
+        <w:rPr>
+          <w:rFonts w:cs="B Nazanin"/>
+          <w:color w:val="000000" w:themeColor="text1"/>
+          <w:sz w:val="32"/>
+          <w:szCs w:val="32"/>
+        </w:rPr>
+        <w:t xml:space="preserve">4 </w:t>
+      </w:r>
+      <w:r>
+        <w:rPr>
+          <w:rFonts w:cs="B Nazanin" w:hint="cs"/>
+          <w:color w:val="000000" w:themeColor="text1"/>
+          <w:sz w:val="32"/>
+          <w:szCs w:val="32"/>
+          <w:rtl/>
+        </w:rPr>
+        <w:t>مرتب</w:t>
+      </w:r>
+      <w:r>
+        <w:rPr>
+          <w:rFonts w:cs="B Nazanin" w:hint="cs"/>
+          <w:color w:val="000000" w:themeColor="text1"/>
+          <w:sz w:val="32"/>
+          <w:szCs w:val="32"/>
+          <w:rtl/>
+        </w:rPr>
+        <w:t xml:space="preserve"> </w:t>
+      </w:r>
+      <w:r>
+        <w:rPr>
+          <w:rFonts w:cs="B Nazanin" w:hint="cs"/>
+          <w:color w:val="000000" w:themeColor="text1"/>
+          <w:sz w:val="32"/>
+          <w:szCs w:val="32"/>
+          <w:rtl/>
+        </w:rPr>
+        <w:t xml:space="preserve">سازی این لیست بر اساس فراوانی امانت یا تعداد تکرار در بین کاربران مشابه </w:t>
+      </w:r>
+    </w:p>
+    <w:p>
+      <w:pPr>
+        <w:tabs>
+          <w:tab w:val="left" w:pos="6899"/>
+        </w:tabs>
+        <w:spacing w:line="240" w:lineRule="auto"/>
+        <w:ind w:left="-330"/>
+        <w:rPr>
+          <w:rFonts w:cs="B Nazanin" w:hint="cs"/>
+          <w:color w:val="000000" w:themeColor="text1"/>
+          <w:sz w:val="32"/>
+          <w:szCs w:val="32"/>
+          <w:rtl/>
+        </w:rPr>
+      </w:pPr>
+      <w:r>
+        <w:rPr>
+          <w:rFonts w:cs="B Nazanin"/>
+          <w:color w:val="000000" w:themeColor="text1"/>
+          <w:sz w:val="32"/>
+          <w:szCs w:val="32"/>
+        </w:rPr>
+        <w:t xml:space="preserve"> .</w:t>
+      </w:r>
+      <w:r>
+        <w:rPr>
+          <w:rFonts w:cs="B Nazanin"/>
+          <w:color w:val="000000" w:themeColor="text1"/>
+          <w:sz w:val="32"/>
+          <w:szCs w:val="32"/>
+        </w:rPr>
+        <w:t xml:space="preserve">5 </w:t>
+      </w:r>
+      <w:r>
+        <w:rPr>
+          <w:rFonts w:cs="B Nazanin" w:hint="cs"/>
+          <w:color w:val="000000" w:themeColor="text1"/>
+          <w:sz w:val="32"/>
+          <w:szCs w:val="32"/>
+          <w:rtl/>
+        </w:rPr>
+        <w:t>ارائه ۳ کتاب برتر به</w:t>
+      </w:r>
+      <w:r>
+        <w:rPr>
+          <w:rFonts w:cs="B Nazanin" w:hint="cs"/>
+          <w:color w:val="000000" w:themeColor="text1"/>
+          <w:sz w:val="32"/>
+          <w:szCs w:val="32"/>
+          <w:rtl/>
+        </w:rPr>
+        <w:t xml:space="preserve"> </w:t>
+      </w:r>
+      <w:r>
+        <w:rPr>
+          <w:rFonts w:cs="B Nazanin" w:hint="cs"/>
+          <w:color w:val="000000" w:themeColor="text1"/>
+          <w:sz w:val="32"/>
+          <w:szCs w:val="32"/>
+          <w:rtl/>
+        </w:rPr>
+        <w:t>عنوان خروجی نهایی</w:t>
+      </w:r>
+    </w:p>
+    <w:p>
+      <w:pPr>
+        <w:tabs>
+          <w:tab w:val="left" w:pos="6899"/>
+        </w:tabs>
+        <w:spacing w:line="240" w:lineRule="auto"/>
+        <w:ind w:left="-330"/>
+        <w:rPr>
+          <w:rFonts w:cs="B Nazanin" w:hint="cs"/>
+          <w:b/>
+          <w:bCs/>
+          <w:color w:val="000000" w:themeColor="text1"/>
+          <w:sz w:val="40"/>
+          <w:szCs w:val="40"/>
+        </w:rPr>
+      </w:pPr>
+    </w:p>
+    <w:p>
+      <w:pPr>
+        <w:tabs>
+          <w:tab w:val="left" w:pos="6899"/>
+        </w:tabs>
+        <w:spacing w:line="240" w:lineRule="auto"/>
+        <w:ind w:left="-330"/>
+        <w:jc w:val="right"/>
+        <w:rPr>
+          <w:rFonts w:cs="B Nazanin"/>
+          <w:color w:val="000000" w:themeColor="text1"/>
+          <w:sz w:val="32"/>
+          <w:szCs w:val="32"/>
+          <w:rtl/>
+        </w:rPr>
+      </w:pPr>
+    </w:p>
+    <w:p>
+      <w:pPr>
+        <w:tabs>
+          <w:tab w:val="left" w:pos="6899"/>
+        </w:tabs>
+        <w:spacing w:line="240" w:lineRule="auto"/>
+        <w:ind w:left="-330"/>
+        <w:rPr>
+          <w:rFonts w:cs="B Nazanin" w:hint="cs"/>
+          <w:color w:val="000000" w:themeColor="text1"/>
+          <w:sz w:val="32"/>
+          <w:szCs w:val="32"/>
+          <w:rtl/>
+        </w:rPr>
+      </w:pPr>
+    </w:p>
+    <w:p>
+      <w:pPr>
+        <w:tabs>
+          <w:tab w:val="left" w:pos="6899"/>
+        </w:tabs>
+        <w:spacing w:line="240" w:lineRule="auto"/>
+        <w:ind w:left="-330"/>
+        <w:rPr>
+          <w:rFonts w:cs="B Nazanin" w:hint="cs"/>
+          <w:b/>
+          <w:bCs/>
+          <w:color w:val="000000" w:themeColor="text1"/>
+          <w:sz w:val="40"/>
+          <w:szCs w:val="40"/>
+          <w:rtl/>
+        </w:rPr>
+      </w:pPr>
+    </w:p>
+    <w:p>
+      <w:pPr>
+        <w:tabs>
+          <w:tab w:val="left" w:pos="6899"/>
+        </w:tabs>
+        <w:spacing w:line="240" w:lineRule="auto"/>
+        <w:rPr>
+          <w:rFonts w:cs="B Nazanin" w:hint="cs"/>
           <w:color w:val="000000" w:themeColor="text1"/>
           <w:sz w:val="28"/>
           <w:szCs w:val="28"/>
@@ -2172,12 +3181,13 @@
         <w:ind w:left="-330"/>
         <w:jc w:val="center"/>
         <w:rPr>
-          <w:rFonts w:cs="B Nazanin"/>
+          <w:rFonts w:cs="B Nazanin" w:hint="cs"/>
           <w:b/>
           <w:bCs/>
           <w:color w:val="EE0000"/>
           <w:sz w:val="48"/>
           <w:szCs w:val="48"/>
+          <w:rtl/>
         </w:rPr>
       </w:pPr>
       <w:r>
@@ -2226,12 +3236,13 @@
         <w:ind w:left="-755"/>
         <w:jc w:val="right"/>
         <w:rPr>
-          <w:rFonts w:cs="B Nazanin"/>
+          <w:rFonts w:cs="B Nazanin" w:hint="cs"/>
           <w:b/>
           <w:bCs/>
           <w:color w:val="000000" w:themeColor="text1"/>
           <w:sz w:val="36"/>
           <w:szCs w:val="36"/>
+          <w:rtl/>
         </w:rPr>
       </w:pPr>
       <w:r>
@@ -2285,7 +3296,7 @@
         <w:ind w:left="-755"/>
         <w:jc w:val="right"/>
         <w:rPr>
-          <w:rFonts w:cs="B Nazanin" w:hint="cs"/>
+          <w:rFonts w:cs="B Nazanin"/>
           <w:color w:val="000000" w:themeColor="text1"/>
           <w:sz w:val="28"/>
           <w:szCs w:val="28"/>
@@ -2445,6 +3456,7 @@
           <w:color w:val="000000" w:themeColor="text1"/>
           <w:sz w:val="32"/>
           <w:szCs w:val="32"/>
+          <w:rtl/>
         </w:rPr>
       </w:pPr>
       <w:r>
@@ -2660,6 +3672,75 @@
           <w:rtl/>
         </w:rPr>
         <w:t>.</w:t>
+      </w:r>
+    </w:p>
+    <w:p>
+      <w:pPr>
+        <w:tabs>
+          <w:tab w:val="left" w:pos="6899"/>
+          <w:tab w:val="left" w:pos="9452"/>
+        </w:tabs>
+        <w:spacing w:line="240" w:lineRule="auto"/>
+        <w:ind w:left="-755"/>
+        <w:jc w:val="right"/>
+        <w:rPr>
+          <w:rFonts w:cs="B Nazanin"/>
+          <w:b/>
+          <w:bCs/>
+          <w:color w:val="000000" w:themeColor="text1"/>
+          <w:sz w:val="36"/>
+          <w:szCs w:val="36"/>
+        </w:rPr>
+      </w:pPr>
+      <w:r>
+        <w:rPr>
+          <w:rFonts w:cs="B Nazanin"/>
+          <w:color w:val="EE0000"/>
+          <w:sz w:val="36"/>
+          <w:szCs w:val="36"/>
+        </w:rPr>
+        <w:t>2.</w:t>
+      </w:r>
+      <w:r>
+        <w:rPr>
+          <w:rFonts w:cs="B Nazanin"/>
+          <w:b/>
+          <w:bCs/>
+          <w:color w:val="000000" w:themeColor="text1"/>
+          <w:sz w:val="36"/>
+          <w:szCs w:val="36"/>
+        </w:rPr>
+        <w:t>TR_Loans_AfterUpdate_HandleReturnAndUpdateBookCopy</w:t>
+      </w:r>
+    </w:p>
+    <w:p>
+      <w:pPr>
+        <w:tabs>
+          <w:tab w:val="left" w:pos="6899"/>
+          <w:tab w:val="left" w:pos="9452"/>
+        </w:tabs>
+        <w:spacing w:line="240" w:lineRule="auto"/>
+        <w:ind w:left="-755"/>
+        <w:jc w:val="right"/>
+        <w:rPr>
+          <w:rFonts w:cs="B Nazanin"/>
+          <w:b/>
+          <w:bCs/>
+          <w:color w:val="000000" w:themeColor="text1"/>
+          <w:sz w:val="36"/>
+          <w:szCs w:val="36"/>
+        </w:rPr>
+      </w:pPr>
+      <w:r>
+        <w:rPr>
+          <w:rFonts w:cs="B Nazanin"/>
+          <w:b/>
+          <w:bCs/>
+          <w:color w:val="000000" w:themeColor="text1"/>
+          <w:sz w:val="36"/>
+          <w:szCs w:val="36"/>
+        </w:rPr>
+        <w:t>Status</w:t>
       </w:r>
     </w:p>
     <w:p>
@@ -2670,16 +3751,1243 @@
         <w:spacing w:line="240" w:lineRule="auto"/>
         <w:ind w:left="-330"/>
         <w:rPr>
-          <w:rFonts w:cs="B Nazanin" w:hint="cs"/>
+          <w:rFonts w:cs="B Nazanin"/>
+          <w:color w:val="000000" w:themeColor="text1"/>
+          <w:sz w:val="32"/>
+          <w:szCs w:val="32"/>
+          <w:rtl/>
+        </w:rPr>
+      </w:pPr>
+      <w:r>
+        <w:rPr>
+          <w:rFonts w:cs="B Nazanin"/>
+          <w:color w:val="000000" w:themeColor="text1"/>
+          <w:sz w:val="32"/>
+          <w:szCs w:val="32"/>
+          <w:rtl/>
+        </w:rPr>
+        <w:t>ا</w:t>
+      </w:r>
+      <w:r>
+        <w:rPr>
+          <w:rFonts w:cs="B Nazanin" w:hint="cs"/>
+          <w:color w:val="000000" w:themeColor="text1"/>
+          <w:sz w:val="32"/>
+          <w:szCs w:val="32"/>
+          <w:rtl/>
+        </w:rPr>
+        <w:t>ی</w:t>
+      </w:r>
+      <w:r>
+        <w:rPr>
+          <w:rFonts w:cs="B Nazanin" w:hint="eastAsia"/>
+          <w:color w:val="000000" w:themeColor="text1"/>
+          <w:sz w:val="32"/>
+          <w:szCs w:val="32"/>
+          <w:rtl/>
+        </w:rPr>
+        <w:t>ن</w:t>
+      </w:r>
+      <w:r>
+        <w:rPr>
+          <w:rFonts w:cs="B Nazanin"/>
+          <w:color w:val="000000" w:themeColor="text1"/>
+          <w:sz w:val="32"/>
+          <w:szCs w:val="32"/>
+          <w:rtl/>
+        </w:rPr>
+        <w:t xml:space="preserve"> تر</w:t>
+      </w:r>
+      <w:r>
+        <w:rPr>
+          <w:rFonts w:cs="B Nazanin" w:hint="cs"/>
+          <w:color w:val="000000" w:themeColor="text1"/>
+          <w:sz w:val="32"/>
+          <w:szCs w:val="32"/>
+          <w:rtl/>
+        </w:rPr>
+        <w:t>ی</w:t>
+      </w:r>
+      <w:r>
+        <w:rPr>
+          <w:rFonts w:cs="B Nazanin" w:hint="eastAsia"/>
+          <w:color w:val="000000" w:themeColor="text1"/>
+          <w:sz w:val="32"/>
+          <w:szCs w:val="32"/>
+          <w:rtl/>
+        </w:rPr>
+        <w:t>گر</w:t>
+      </w:r>
+      <w:r>
+        <w:rPr>
+          <w:rFonts w:cs="B Nazanin"/>
+          <w:color w:val="000000" w:themeColor="text1"/>
+          <w:sz w:val="32"/>
+          <w:szCs w:val="32"/>
+          <w:rtl/>
+        </w:rPr>
+        <w:t xml:space="preserve"> به‌صورت خودکار پس از به‌روزرسان</w:t>
+      </w:r>
+      <w:r>
+        <w:rPr>
+          <w:rFonts w:cs="B Nazanin" w:hint="cs"/>
+          <w:color w:val="000000" w:themeColor="text1"/>
+          <w:sz w:val="32"/>
+          <w:szCs w:val="32"/>
+          <w:rtl/>
+        </w:rPr>
+        <w:t>ی</w:t>
+      </w:r>
+      <w:r>
+        <w:rPr>
+          <w:rFonts w:cs="B Nazanin"/>
+          <w:color w:val="000000" w:themeColor="text1"/>
+          <w:sz w:val="32"/>
+          <w:szCs w:val="32"/>
+          <w:rtl/>
+        </w:rPr>
+        <w:t xml:space="preserve"> جدول </w:t>
+      </w:r>
+      <w:r>
+        <w:rPr>
+          <w:rFonts w:cs="B Nazanin"/>
+          <w:color w:val="000000" w:themeColor="text1"/>
+          <w:sz w:val="32"/>
+          <w:szCs w:val="32"/>
+        </w:rPr>
+        <w:t>Library.Loans</w:t>
+      </w:r>
+      <w:r>
+        <w:rPr>
+          <w:rFonts w:cs="B Nazanin"/>
+          <w:color w:val="000000" w:themeColor="text1"/>
+          <w:sz w:val="32"/>
+          <w:szCs w:val="32"/>
+          <w:rtl/>
+        </w:rPr>
+        <w:t xml:space="preserve"> اجرا م</w:t>
+      </w:r>
+      <w:r>
+        <w:rPr>
+          <w:rFonts w:cs="B Nazanin" w:hint="cs"/>
+          <w:color w:val="000000" w:themeColor="text1"/>
+          <w:sz w:val="32"/>
+          <w:szCs w:val="32"/>
+          <w:rtl/>
+        </w:rPr>
+        <w:t>ی‌</w:t>
+      </w:r>
+      <w:r>
+        <w:rPr>
+          <w:rFonts w:cs="B Nazanin" w:hint="eastAsia"/>
+          <w:color w:val="000000" w:themeColor="text1"/>
+          <w:sz w:val="32"/>
+          <w:szCs w:val="32"/>
+          <w:rtl/>
+        </w:rPr>
+        <w:t>شود</w:t>
+      </w:r>
+      <w:r>
+        <w:rPr>
+          <w:rFonts w:cs="B Nazanin"/>
+          <w:color w:val="000000" w:themeColor="text1"/>
+          <w:sz w:val="32"/>
+          <w:szCs w:val="32"/>
+          <w:rtl/>
+        </w:rPr>
+        <w:t xml:space="preserve"> و زمان</w:t>
+      </w:r>
+      <w:r>
+        <w:rPr>
+          <w:rFonts w:cs="B Nazanin" w:hint="cs"/>
+          <w:color w:val="000000" w:themeColor="text1"/>
+          <w:sz w:val="32"/>
+          <w:szCs w:val="32"/>
+          <w:rtl/>
+        </w:rPr>
+        <w:t>ی</w:t>
+      </w:r>
+      <w:r>
+        <w:rPr>
+          <w:rFonts w:cs="B Nazanin"/>
+          <w:color w:val="000000" w:themeColor="text1"/>
+          <w:sz w:val="32"/>
+          <w:szCs w:val="32"/>
+          <w:rtl/>
+        </w:rPr>
+        <w:t xml:space="preserve"> فعال م</w:t>
+      </w:r>
+      <w:r>
+        <w:rPr>
+          <w:rFonts w:cs="B Nazanin" w:hint="cs"/>
+          <w:color w:val="000000" w:themeColor="text1"/>
+          <w:sz w:val="32"/>
+          <w:szCs w:val="32"/>
+          <w:rtl/>
+        </w:rPr>
+        <w:t>ی‌</w:t>
+      </w:r>
+      <w:r>
+        <w:rPr>
+          <w:rFonts w:cs="B Nazanin" w:hint="eastAsia"/>
+          <w:color w:val="000000" w:themeColor="text1"/>
+          <w:sz w:val="32"/>
+          <w:szCs w:val="32"/>
+          <w:rtl/>
+        </w:rPr>
+        <w:t>شود</w:t>
+      </w:r>
+      <w:r>
+        <w:rPr>
+          <w:rFonts w:cs="B Nazanin"/>
+          <w:color w:val="000000" w:themeColor="text1"/>
+          <w:sz w:val="32"/>
+          <w:szCs w:val="32"/>
+          <w:rtl/>
+        </w:rPr>
+        <w:t xml:space="preserve"> که مقدار </w:t>
+      </w:r>
+      <w:r>
+        <w:rPr>
+          <w:rFonts w:cs="B Nazanin"/>
+          <w:color w:val="000000" w:themeColor="text1"/>
+          <w:sz w:val="32"/>
+          <w:szCs w:val="32"/>
+        </w:rPr>
+        <w:t>ReturnDate</w:t>
+      </w:r>
+      <w:r>
+        <w:rPr>
+          <w:rFonts w:cs="B Nazanin"/>
+          <w:color w:val="000000" w:themeColor="text1"/>
+          <w:sz w:val="32"/>
+          <w:szCs w:val="32"/>
+          <w:rtl/>
+        </w:rPr>
+        <w:t xml:space="preserve"> برا</w:t>
+      </w:r>
+      <w:r>
+        <w:rPr>
+          <w:rFonts w:cs="B Nazanin" w:hint="cs"/>
+          <w:color w:val="000000" w:themeColor="text1"/>
+          <w:sz w:val="32"/>
+          <w:szCs w:val="32"/>
+          <w:rtl/>
+        </w:rPr>
+        <w:t>ی</w:t>
+      </w:r>
+      <w:r>
+        <w:rPr>
+          <w:rFonts w:cs="B Nazanin"/>
+          <w:color w:val="000000" w:themeColor="text1"/>
+          <w:sz w:val="32"/>
+          <w:szCs w:val="32"/>
+          <w:rtl/>
+        </w:rPr>
+        <w:t xml:space="preserve"> </w:t>
+      </w:r>
+      <w:r>
+        <w:rPr>
+          <w:rFonts w:cs="B Nazanin" w:hint="cs"/>
+          <w:color w:val="000000" w:themeColor="text1"/>
+          <w:sz w:val="32"/>
+          <w:szCs w:val="32"/>
+          <w:rtl/>
+        </w:rPr>
+        <w:t>ی</w:t>
+      </w:r>
+      <w:r>
+        <w:rPr>
+          <w:rFonts w:cs="B Nazanin" w:hint="eastAsia"/>
+          <w:color w:val="000000" w:themeColor="text1"/>
+          <w:sz w:val="32"/>
+          <w:szCs w:val="32"/>
+          <w:rtl/>
+        </w:rPr>
+        <w:t>ک</w:t>
+      </w:r>
+      <w:r>
+        <w:rPr>
+          <w:rFonts w:cs="B Nazanin"/>
+          <w:color w:val="000000" w:themeColor="text1"/>
+          <w:sz w:val="32"/>
+          <w:szCs w:val="32"/>
+          <w:rtl/>
+        </w:rPr>
+        <w:t xml:space="preserve"> کتاب ثبت شود، </w:t>
+      </w:r>
+      <w:r>
+        <w:rPr>
+          <w:rFonts w:cs="B Nazanin" w:hint="cs"/>
+          <w:color w:val="000000" w:themeColor="text1"/>
+          <w:sz w:val="32"/>
+          <w:szCs w:val="32"/>
+          <w:rtl/>
+        </w:rPr>
+        <w:t>ی</w:t>
+      </w:r>
+      <w:r>
+        <w:rPr>
+          <w:rFonts w:cs="B Nazanin" w:hint="eastAsia"/>
+          <w:color w:val="000000" w:themeColor="text1"/>
+          <w:sz w:val="32"/>
+          <w:szCs w:val="32"/>
+          <w:rtl/>
+        </w:rPr>
+        <w:t>عن</w:t>
+      </w:r>
+      <w:r>
+        <w:rPr>
+          <w:rFonts w:cs="B Nazanin" w:hint="cs"/>
+          <w:color w:val="000000" w:themeColor="text1"/>
+          <w:sz w:val="32"/>
+          <w:szCs w:val="32"/>
+          <w:rtl/>
+        </w:rPr>
+        <w:t>ی</w:t>
+      </w:r>
+      <w:r>
+        <w:rPr>
+          <w:rFonts w:cs="B Nazanin"/>
+          <w:color w:val="000000" w:themeColor="text1"/>
+          <w:sz w:val="32"/>
+          <w:szCs w:val="32"/>
+          <w:rtl/>
+        </w:rPr>
+        <w:t xml:space="preserve"> کتاب بازگردانده شود.</w:t>
+      </w:r>
+    </w:p>
+    <w:p>
+      <w:pPr>
+        <w:tabs>
+          <w:tab w:val="left" w:pos="6899"/>
+        </w:tabs>
+        <w:spacing w:line="240" w:lineRule="auto"/>
+        <w:ind w:left="-330"/>
+        <w:rPr>
+          <w:rFonts w:cs="B Nazanin"/>
+          <w:color w:val="000000" w:themeColor="text1"/>
+          <w:sz w:val="32"/>
+          <w:szCs w:val="32"/>
+          <w:rtl/>
+        </w:rPr>
+      </w:pPr>
+      <w:r>
+        <w:rPr>
+          <w:rFonts w:cs="B Nazanin"/>
+          <w:color w:val="000000" w:themeColor="text1"/>
+          <w:sz w:val="32"/>
+          <w:szCs w:val="32"/>
+          <w:rtl/>
+        </w:rPr>
+        <w:t>تغییر وضعیت نسخه کتاب</w:t>
+      </w:r>
+      <w:r>
+        <w:rPr>
+          <w:rFonts w:cs="B Nazanin"/>
+          <w:color w:val="000000" w:themeColor="text1"/>
+          <w:sz w:val="32"/>
+          <w:szCs w:val="32"/>
+        </w:rPr>
+        <w:t xml:space="preserve">  </w:t>
+      </w:r>
+      <w:r>
+        <w:rPr>
+          <w:rFonts w:cs="B Nazanin"/>
+          <w:color w:val="000000" w:themeColor="text1"/>
+          <w:sz w:val="32"/>
+          <w:szCs w:val="32"/>
+          <w:rtl/>
+        </w:rPr>
+        <w:t xml:space="preserve">به </w:t>
+      </w:r>
+      <w:r>
+        <w:rPr>
+          <w:rFonts w:cs="B Nazanin"/>
+          <w:color w:val="000000" w:themeColor="text1"/>
+          <w:sz w:val="32"/>
+          <w:szCs w:val="32"/>
+        </w:rPr>
+        <w:t xml:space="preserve"> </w:t>
+      </w:r>
+      <w:r>
+        <w:rPr>
+          <w:rFonts w:cs="B Nazanin"/>
+          <w:color w:val="000000" w:themeColor="text1"/>
+          <w:sz w:val="32"/>
+          <w:szCs w:val="32"/>
+        </w:rPr>
+        <w:t>Availabl</w:t>
+      </w:r>
+      <w:r>
+        <w:rPr>
+          <w:rFonts w:cs="B Nazanin"/>
+          <w:color w:val="000000" w:themeColor="text1"/>
+          <w:sz w:val="32"/>
+          <w:szCs w:val="32"/>
+        </w:rPr>
+        <w:t>e</w:t>
+      </w:r>
+      <w:r>
+        <w:rPr>
+          <w:rFonts w:cs="B Nazanin"/>
+          <w:color w:val="000000" w:themeColor="text1"/>
+          <w:sz w:val="32"/>
+          <w:szCs w:val="32"/>
+        </w:rPr>
+        <w:t xml:space="preserve"> </w:t>
+      </w:r>
+      <w:r>
+        <w:rPr>
+          <w:rFonts w:cs="B Nazanin"/>
+          <w:color w:val="000000" w:themeColor="text1"/>
+          <w:sz w:val="32"/>
+          <w:szCs w:val="32"/>
+          <w:rtl/>
+        </w:rPr>
+        <w:t xml:space="preserve">در جدول </w:t>
+      </w:r>
+      <w:r>
+        <w:rPr>
+          <w:rFonts w:cs="B Nazanin"/>
+          <w:color w:val="000000" w:themeColor="text1"/>
+          <w:sz w:val="32"/>
+          <w:szCs w:val="32"/>
+        </w:rPr>
+        <w:t xml:space="preserve"> </w:t>
+      </w:r>
+      <w:r>
+        <w:rPr>
+          <w:rFonts w:cs="B Nazanin"/>
+          <w:color w:val="000000" w:themeColor="text1"/>
+          <w:sz w:val="32"/>
+          <w:szCs w:val="32"/>
+        </w:rPr>
+        <w:t xml:space="preserve">BookCopies </w:t>
+      </w:r>
+      <w:r>
+        <w:rPr>
+          <w:rFonts w:cs="B Nazanin"/>
+          <w:color w:val="000000" w:themeColor="text1"/>
+          <w:sz w:val="32"/>
+          <w:szCs w:val="32"/>
+          <w:rtl/>
+        </w:rPr>
+        <w:t>در صورتی که کتاب واقعاً بازگردانده شده باشد</w:t>
+      </w:r>
+      <w:r>
+        <w:rPr>
+          <w:rFonts w:cs="B Nazanin"/>
+          <w:color w:val="000000" w:themeColor="text1"/>
+          <w:sz w:val="32"/>
+          <w:szCs w:val="32"/>
+        </w:rPr>
+        <w:t>.</w:t>
+      </w:r>
+    </w:p>
+    <w:p>
+      <w:pPr>
+        <w:tabs>
+          <w:tab w:val="left" w:pos="6899"/>
+        </w:tabs>
+        <w:spacing w:line="240" w:lineRule="auto"/>
+        <w:ind w:left="-330"/>
+        <w:rPr>
+          <w:rFonts w:cs="B Nazanin"/>
+          <w:color w:val="000000" w:themeColor="text1"/>
+          <w:sz w:val="32"/>
+          <w:szCs w:val="32"/>
+          <w:rtl/>
+        </w:rPr>
+      </w:pPr>
+      <w:r>
+        <w:rPr>
+          <w:rFonts w:cs="B Nazanin"/>
+          <w:color w:val="000000" w:themeColor="text1"/>
+          <w:sz w:val="32"/>
+          <w:szCs w:val="32"/>
+          <w:rtl/>
+        </w:rPr>
+        <w:t xml:space="preserve">تریگر فقط زمانی اجرا می‌شود که ستون </w:t>
+      </w:r>
+      <w:r>
+        <w:rPr>
+          <w:rFonts w:cs="B Nazanin"/>
+          <w:color w:val="000000" w:themeColor="text1"/>
+          <w:sz w:val="32"/>
+          <w:szCs w:val="32"/>
+        </w:rPr>
+        <w:t xml:space="preserve">ReturnDate </w:t>
+      </w:r>
+      <w:r>
+        <w:rPr>
+          <w:rFonts w:cs="B Nazanin" w:hint="cs"/>
+          <w:color w:val="000000" w:themeColor="text1"/>
+          <w:sz w:val="32"/>
+          <w:szCs w:val="32"/>
+          <w:rtl/>
+        </w:rPr>
+        <w:t xml:space="preserve"> </w:t>
+      </w:r>
+      <w:r>
+        <w:rPr>
+          <w:rFonts w:cs="B Nazanin"/>
+          <w:color w:val="000000" w:themeColor="text1"/>
+          <w:sz w:val="32"/>
+          <w:szCs w:val="32"/>
+          <w:rtl/>
+        </w:rPr>
+        <w:t xml:space="preserve">در عملیات </w:t>
+      </w:r>
+      <w:r>
+        <w:rPr>
+          <w:rFonts w:cs="B Nazanin"/>
+          <w:color w:val="000000" w:themeColor="text1"/>
+          <w:sz w:val="32"/>
+          <w:szCs w:val="32"/>
+        </w:rPr>
+        <w:t xml:space="preserve"> </w:t>
+      </w:r>
+      <w:r>
+        <w:rPr>
+          <w:rFonts w:cs="B Nazanin"/>
+          <w:color w:val="000000" w:themeColor="text1"/>
+          <w:sz w:val="32"/>
+          <w:szCs w:val="32"/>
+        </w:rPr>
+        <w:t xml:space="preserve">UPDATE </w:t>
+      </w:r>
+      <w:r>
+        <w:rPr>
+          <w:rFonts w:cs="B Nazanin"/>
+          <w:color w:val="000000" w:themeColor="text1"/>
+          <w:sz w:val="32"/>
+          <w:szCs w:val="32"/>
+          <w:rtl/>
+        </w:rPr>
+        <w:t>تغییر کرده باشد</w:t>
+      </w:r>
+      <w:r>
+        <w:rPr>
+          <w:rFonts w:cs="B Nazanin" w:hint="cs"/>
+          <w:color w:val="000000" w:themeColor="text1"/>
+          <w:sz w:val="32"/>
+          <w:szCs w:val="32"/>
+          <w:rtl/>
+        </w:rPr>
+        <w:t>.</w:t>
+      </w:r>
+      <w:r>
+        <w:rPr>
+          <w:rFonts w:cs="B Nazanin"/>
+          <w:color w:val="000000" w:themeColor="text1"/>
+          <w:sz w:val="32"/>
+          <w:szCs w:val="32"/>
+          <w:rtl/>
+        </w:rPr>
+        <w:t xml:space="preserve"> </w:t>
+      </w:r>
+      <w:r>
+        <w:rPr>
+          <w:rFonts w:cs="B Nazanin"/>
+          <w:color w:val="000000" w:themeColor="text1"/>
+          <w:sz w:val="32"/>
+          <w:szCs w:val="32"/>
+          <w:rtl/>
+        </w:rPr>
+        <w:t xml:space="preserve">بررسی می‌شود که آیا نسخه کتابی که </w:t>
+      </w:r>
+      <w:r>
+        <w:rPr>
+          <w:rFonts w:cs="B Nazanin"/>
+          <w:color w:val="000000" w:themeColor="text1"/>
+          <w:sz w:val="32"/>
+          <w:szCs w:val="32"/>
+        </w:rPr>
+        <w:t xml:space="preserve"> </w:t>
+      </w:r>
+      <w:r>
+        <w:rPr>
+          <w:rFonts w:cs="B Nazanin"/>
+          <w:color w:val="000000" w:themeColor="text1"/>
+          <w:sz w:val="32"/>
+          <w:szCs w:val="32"/>
+        </w:rPr>
+        <w:t xml:space="preserve">ReturnDate </w:t>
+      </w:r>
+      <w:r>
+        <w:rPr>
+          <w:rFonts w:cs="B Nazanin"/>
+          <w:color w:val="000000" w:themeColor="text1"/>
+          <w:sz w:val="32"/>
+          <w:szCs w:val="32"/>
+          <w:rtl/>
+        </w:rPr>
+        <w:t xml:space="preserve">آن از </w:t>
+      </w:r>
+      <w:r>
+        <w:rPr>
+          <w:rFonts w:cs="B Nazanin"/>
+          <w:color w:val="000000" w:themeColor="text1"/>
+          <w:sz w:val="32"/>
+          <w:szCs w:val="32"/>
+        </w:rPr>
+        <w:t xml:space="preserve"> </w:t>
+      </w:r>
+      <w:r>
+        <w:rPr>
+          <w:rFonts w:cs="B Nazanin"/>
+          <w:color w:val="000000" w:themeColor="text1"/>
+          <w:sz w:val="32"/>
+          <w:szCs w:val="32"/>
+        </w:rPr>
+        <w:t>NUL</w:t>
+      </w:r>
+      <w:r>
+        <w:rPr>
+          <w:rFonts w:cs="B Nazanin"/>
+          <w:color w:val="000000" w:themeColor="text1"/>
+          <w:sz w:val="32"/>
+          <w:szCs w:val="32"/>
+        </w:rPr>
+        <w:t>L</w:t>
+      </w:r>
+      <w:r>
+        <w:rPr>
+          <w:rFonts w:cs="B Nazanin"/>
+          <w:color w:val="000000" w:themeColor="text1"/>
+          <w:sz w:val="32"/>
+          <w:szCs w:val="32"/>
+          <w:rtl/>
+        </w:rPr>
+        <w:t xml:space="preserve">به مقدار غیر </w:t>
+      </w:r>
+      <w:r>
+        <w:rPr>
+          <w:rFonts w:cs="B Nazanin"/>
+          <w:color w:val="000000" w:themeColor="text1"/>
+          <w:sz w:val="32"/>
+          <w:szCs w:val="32"/>
+        </w:rPr>
+        <w:t xml:space="preserve"> </w:t>
+      </w:r>
+      <w:r>
+        <w:rPr>
+          <w:rFonts w:cs="B Nazanin"/>
+          <w:color w:val="000000" w:themeColor="text1"/>
+          <w:sz w:val="32"/>
+          <w:szCs w:val="32"/>
+        </w:rPr>
+        <w:t>NUL</w:t>
+      </w:r>
+      <w:r>
+        <w:rPr>
+          <w:rFonts w:cs="B Nazanin"/>
+          <w:color w:val="000000" w:themeColor="text1"/>
+          <w:sz w:val="32"/>
+          <w:szCs w:val="32"/>
+        </w:rPr>
+        <w:t>L</w:t>
+      </w:r>
+      <w:r>
+        <w:rPr>
+          <w:rFonts w:cs="B Nazanin" w:hint="cs"/>
+          <w:color w:val="000000" w:themeColor="text1"/>
+          <w:sz w:val="32"/>
+          <w:szCs w:val="32"/>
+          <w:rtl/>
+        </w:rPr>
+        <w:t xml:space="preserve"> </w:t>
+      </w:r>
+      <w:r>
+        <w:rPr>
+          <w:rFonts w:cs="B Nazanin"/>
+          <w:color w:val="000000" w:themeColor="text1"/>
+          <w:sz w:val="32"/>
+          <w:szCs w:val="32"/>
+          <w:rtl/>
+        </w:rPr>
+        <w:t>تغییر یافته، وجود دارد یا نه</w:t>
+      </w:r>
+      <w:r>
+        <w:rPr>
+          <w:rFonts w:cs="B Nazanin"/>
+          <w:color w:val="000000" w:themeColor="text1"/>
+          <w:sz w:val="32"/>
+          <w:szCs w:val="32"/>
+        </w:rPr>
+        <w:t>.</w:t>
+      </w:r>
+    </w:p>
+    <w:p>
+      <w:pPr>
+        <w:tabs>
+          <w:tab w:val="left" w:pos="6899"/>
+        </w:tabs>
+        <w:spacing w:line="240" w:lineRule="auto"/>
+        <w:ind w:left="-330"/>
+        <w:rPr>
+          <w:rFonts w:cs="B Nazanin" w:hint="cs"/>
+          <w:color w:val="000000" w:themeColor="text1"/>
+          <w:sz w:val="32"/>
+          <w:szCs w:val="32"/>
+        </w:rPr>
+      </w:pPr>
+    </w:p>
+    <w:p>
+      <w:pPr>
+        <w:tabs>
+          <w:tab w:val="left" w:pos="6899"/>
+          <w:tab w:val="left" w:pos="9452"/>
+        </w:tabs>
+        <w:spacing w:line="240" w:lineRule="auto"/>
+        <w:ind w:left="-755"/>
+        <w:jc w:val="right"/>
+        <w:rPr>
+          <w:rFonts w:cs="B Nazanin"/>
+          <w:b/>
+          <w:bCs/>
+          <w:color w:val="000000" w:themeColor="text1"/>
+          <w:sz w:val="36"/>
+          <w:szCs w:val="36"/>
+        </w:rPr>
+      </w:pPr>
+      <w:r>
+        <w:rPr>
+          <w:rFonts w:cs="B Nazanin"/>
+          <w:color w:val="EE0000"/>
+          <w:sz w:val="36"/>
+          <w:szCs w:val="36"/>
+        </w:rPr>
+        <w:t>3</w:t>
+      </w:r>
+      <w:r>
+        <w:rPr>
+          <w:rFonts w:cs="B Nazanin"/>
+          <w:color w:val="EE0000"/>
+          <w:sz w:val="36"/>
+          <w:szCs w:val="36"/>
+        </w:rPr>
+        <w:t>.</w:t>
+      </w:r>
+      <w:r>
+        <w:rPr>
+          <w:rFonts w:cs="B Nazanin"/>
+          <w:color w:val="EE0000"/>
+          <w:sz w:val="36"/>
+          <w:szCs w:val="36"/>
+        </w:rPr>
+        <w:t xml:space="preserve"> </w:t>
+      </w:r>
+      <w:r>
+        <w:rPr>
+          <w:rFonts w:cs="B Nazanin"/>
+          <w:b/>
+          <w:bCs/>
+          <w:color w:val="000000" w:themeColor="text1"/>
+          <w:sz w:val="36"/>
+          <w:szCs w:val="36"/>
+        </w:rPr>
+        <w:t>TR_Books_LogChanges</w:t>
+      </w:r>
+    </w:p>
+    <w:p>
+      <w:pPr>
+        <w:tabs>
+          <w:tab w:val="left" w:pos="6899"/>
+          <w:tab w:val="left" w:pos="9452"/>
+        </w:tabs>
+        <w:spacing w:line="240" w:lineRule="auto"/>
+        <w:ind w:left="-755"/>
+        <w:rPr>
+          <w:rFonts w:cs="B Nazanin"/>
+          <w:color w:val="000000" w:themeColor="text1"/>
+          <w:sz w:val="32"/>
+          <w:szCs w:val="32"/>
+          <w:rtl/>
+        </w:rPr>
+      </w:pPr>
+      <w:r>
+        <w:rPr>
+          <w:rFonts w:cs="B Nazanin"/>
+          <w:color w:val="000000" w:themeColor="text1"/>
+          <w:sz w:val="32"/>
+          <w:szCs w:val="32"/>
+          <w:rtl/>
+        </w:rPr>
+        <w:t>این تریگر</w:t>
+      </w:r>
+      <w:r>
+        <w:rPr>
+          <w:rFonts w:cs="B Nazanin" w:hint="cs"/>
+          <w:color w:val="000000" w:themeColor="text1"/>
+          <w:sz w:val="32"/>
+          <w:szCs w:val="32"/>
+          <w:rtl/>
+        </w:rPr>
+        <w:t xml:space="preserve"> به صورت خودکار</w:t>
+      </w:r>
+      <w:r>
+        <w:rPr>
+          <w:rFonts w:cs="B Nazanin"/>
+          <w:color w:val="000000" w:themeColor="text1"/>
+          <w:sz w:val="32"/>
+          <w:szCs w:val="32"/>
+          <w:rtl/>
+        </w:rPr>
+        <w:t xml:space="preserve"> تمام تغییرات مربوط به جدو</w:t>
+      </w:r>
+      <w:r>
+        <w:rPr>
+          <w:rFonts w:cs="B Nazanin" w:hint="cs"/>
+          <w:color w:val="000000" w:themeColor="text1"/>
+          <w:sz w:val="32"/>
+          <w:szCs w:val="32"/>
+          <w:rtl/>
+        </w:rPr>
+        <w:t>ل</w:t>
+      </w:r>
+      <w:r>
+        <w:rPr>
+          <w:rFonts w:cs="B Nazanin"/>
+          <w:color w:val="000000" w:themeColor="text1"/>
+          <w:sz w:val="32"/>
+          <w:szCs w:val="32"/>
+          <w:rtl/>
+        </w:rPr>
+        <w:t xml:space="preserve"> </w:t>
+      </w:r>
+      <w:r>
+        <w:rPr>
+          <w:rFonts w:cs="B Nazanin"/>
+          <w:color w:val="000000" w:themeColor="text1"/>
+          <w:sz w:val="32"/>
+          <w:szCs w:val="32"/>
+        </w:rPr>
+        <w:t xml:space="preserve"> </w:t>
+      </w:r>
+      <w:r>
+        <w:rPr>
+          <w:rFonts w:cs="B Nazanin"/>
+          <w:color w:val="000000" w:themeColor="text1"/>
+          <w:sz w:val="32"/>
+          <w:szCs w:val="32"/>
+        </w:rPr>
+        <w:t>Library.Boo</w:t>
+      </w:r>
+      <w:r>
+        <w:rPr>
+          <w:rFonts w:cs="B Nazanin"/>
+          <w:color w:val="000000" w:themeColor="text1"/>
+          <w:sz w:val="32"/>
+          <w:szCs w:val="32"/>
+        </w:rPr>
+        <w:t>k</w:t>
+      </w:r>
+      <w:r>
+        <w:rPr>
+          <w:rFonts w:cs="B Nazanin"/>
+          <w:color w:val="000000" w:themeColor="text1"/>
+          <w:sz w:val="32"/>
+          <w:szCs w:val="32"/>
+        </w:rPr>
+        <w:t xml:space="preserve"> </w:t>
+      </w:r>
+      <w:r>
+        <w:rPr>
+          <w:rFonts w:cs="B Nazanin"/>
+          <w:color w:val="000000" w:themeColor="text1"/>
+          <w:sz w:val="32"/>
+          <w:szCs w:val="32"/>
+          <w:rtl/>
+        </w:rPr>
+        <w:t>شامل افزودن، ویرایش، و حذف کتاب‌ها را لاگ می‌کند</w:t>
+      </w:r>
+      <w:r>
+        <w:rPr>
+          <w:rFonts w:cs="B Nazanin"/>
+          <w:color w:val="000000" w:themeColor="text1"/>
+          <w:sz w:val="32"/>
+          <w:szCs w:val="32"/>
+        </w:rPr>
+        <w:t>.</w:t>
+      </w:r>
+    </w:p>
+    <w:p>
+      <w:pPr>
+        <w:tabs>
+          <w:tab w:val="left" w:pos="6899"/>
+          <w:tab w:val="left" w:pos="9452"/>
+        </w:tabs>
+        <w:spacing w:line="240" w:lineRule="auto"/>
+        <w:ind w:left="-755"/>
+        <w:rPr>
+          <w:rFonts w:cs="B Nazanin" w:hint="cs"/>
+          <w:color w:val="000000" w:themeColor="text1"/>
+          <w:sz w:val="32"/>
+          <w:szCs w:val="32"/>
+          <w:rtl/>
+        </w:rPr>
+      </w:pPr>
+      <w:r>
+        <w:rPr>
+          <w:rFonts w:cs="B Nazanin"/>
+          <w:color w:val="000000" w:themeColor="text1"/>
+          <w:sz w:val="32"/>
+          <w:szCs w:val="32"/>
+          <w:rtl/>
+        </w:rPr>
+        <w:t xml:space="preserve">با استفاده از </w:t>
+      </w:r>
+      <w:r>
+        <w:rPr>
+          <w:rFonts w:cs="B Nazanin"/>
+          <w:color w:val="000000" w:themeColor="text1"/>
+          <w:sz w:val="32"/>
+          <w:szCs w:val="32"/>
+        </w:rPr>
+        <w:t xml:space="preserve"> </w:t>
+      </w:r>
+      <w:r>
+        <w:rPr>
+          <w:rFonts w:cs="B Nazanin"/>
+          <w:color w:val="000000" w:themeColor="text1"/>
+          <w:sz w:val="32"/>
+          <w:szCs w:val="32"/>
+        </w:rPr>
+        <w:t xml:space="preserve">inserted </w:t>
+      </w:r>
+      <w:r>
+        <w:rPr>
+          <w:rFonts w:cs="B Nazanin"/>
+          <w:color w:val="000000" w:themeColor="text1"/>
+          <w:sz w:val="32"/>
+          <w:szCs w:val="32"/>
+          <w:rtl/>
+        </w:rPr>
+        <w:t xml:space="preserve">و </w:t>
+      </w:r>
+      <w:r>
+        <w:rPr>
+          <w:rFonts w:cs="B Nazanin"/>
+          <w:color w:val="000000" w:themeColor="text1"/>
+          <w:sz w:val="32"/>
+          <w:szCs w:val="32"/>
+        </w:rPr>
+        <w:t xml:space="preserve">deleted </w:t>
+      </w:r>
+      <w:r>
+        <w:rPr>
+          <w:rFonts w:cs="B Nazanin" w:hint="cs"/>
+          <w:color w:val="000000" w:themeColor="text1"/>
+          <w:sz w:val="32"/>
+          <w:szCs w:val="32"/>
+          <w:rtl/>
+        </w:rPr>
+        <w:t xml:space="preserve"> </w:t>
+      </w:r>
+      <w:r>
+        <w:rPr>
+          <w:rFonts w:cs="B Nazanin"/>
+          <w:color w:val="000000" w:themeColor="text1"/>
+          <w:sz w:val="32"/>
+          <w:szCs w:val="32"/>
+          <w:rtl/>
+        </w:rPr>
+        <w:t>نوع عملیات تشخیص داده می‌شود</w:t>
+      </w:r>
+      <w:r>
+        <w:rPr>
+          <w:rFonts w:cs="B Nazanin"/>
+          <w:color w:val="000000" w:themeColor="text1"/>
+          <w:sz w:val="32"/>
+          <w:szCs w:val="32"/>
+        </w:rPr>
+        <w:t>.</w:t>
+      </w:r>
+    </w:p>
+    <w:p>
+      <w:pPr>
+        <w:tabs>
+          <w:tab w:val="left" w:pos="6899"/>
+          <w:tab w:val="left" w:pos="9452"/>
+        </w:tabs>
+        <w:spacing w:line="240" w:lineRule="auto"/>
+        <w:ind w:left="-755"/>
+        <w:rPr>
+          <w:rFonts w:cs="B Nazanin"/>
+          <w:color w:val="000000" w:themeColor="text1"/>
+          <w:sz w:val="32"/>
+          <w:szCs w:val="32"/>
+          <w:rtl/>
+        </w:rPr>
+      </w:pPr>
+    </w:p>
+    <w:p>
+      <w:pPr>
+        <w:tabs>
+          <w:tab w:val="left" w:pos="6899"/>
+          <w:tab w:val="left" w:pos="9452"/>
+        </w:tabs>
+        <w:spacing w:line="240" w:lineRule="auto"/>
+        <w:ind w:left="-755"/>
+        <w:jc w:val="right"/>
+        <w:rPr>
+          <w:rFonts w:cs="B Nazanin"/>
+          <w:b/>
+          <w:bCs/>
+          <w:color w:val="000000" w:themeColor="text1"/>
+          <w:sz w:val="36"/>
+          <w:szCs w:val="36"/>
+        </w:rPr>
+      </w:pPr>
+      <w:r>
+        <w:rPr>
+          <w:rFonts w:cs="B Nazanin"/>
+          <w:color w:val="EE0000"/>
+          <w:sz w:val="36"/>
+          <w:szCs w:val="36"/>
+        </w:rPr>
+        <w:lastRenderedPageBreak/>
+        <w:t>4</w:t>
+      </w:r>
+      <w:r>
+        <w:rPr>
+          <w:rFonts w:cs="B Nazanin"/>
+          <w:color w:val="EE0000"/>
+          <w:sz w:val="36"/>
+          <w:szCs w:val="36"/>
+        </w:rPr>
+        <w:t>.</w:t>
+      </w:r>
+      <w:r>
+        <w:rPr>
+          <w:rFonts w:cs="B Nazanin"/>
+          <w:color w:val="EE0000"/>
+          <w:sz w:val="36"/>
+          <w:szCs w:val="36"/>
+        </w:rPr>
+        <w:t xml:space="preserve"> </w:t>
+      </w:r>
+      <w:r>
+        <w:rPr>
+          <w:rFonts w:cs="B Nazanin"/>
+          <w:b/>
+          <w:bCs/>
+          <w:color w:val="000000" w:themeColor="text1"/>
+          <w:sz w:val="36"/>
+          <w:szCs w:val="36"/>
+        </w:rPr>
+        <w:t>TR_LibraryMembers_LogChanges</w:t>
+      </w:r>
+    </w:p>
+    <w:p>
+      <w:pPr>
+        <w:tabs>
+          <w:tab w:val="left" w:pos="6899"/>
+          <w:tab w:val="left" w:pos="9452"/>
+        </w:tabs>
+        <w:spacing w:line="240" w:lineRule="auto"/>
+        <w:ind w:left="-755"/>
+        <w:jc w:val="both"/>
+        <w:rPr>
+          <w:rFonts w:cs="B Nazanin"/>
+          <w:color w:val="000000" w:themeColor="text1"/>
+          <w:sz w:val="32"/>
+          <w:szCs w:val="32"/>
+          <w:rtl/>
+        </w:rPr>
+      </w:pPr>
+      <w:r>
+        <w:rPr>
+          <w:rFonts w:cs="B Nazanin"/>
+          <w:color w:val="000000" w:themeColor="text1"/>
+          <w:sz w:val="32"/>
+          <w:szCs w:val="32"/>
+          <w:rtl/>
+        </w:rPr>
+        <w:t>این تریگر به‌صورت خودکار پس از درج</w:t>
+      </w:r>
+      <w:r>
+        <w:rPr>
+          <w:rFonts w:cs="B Nazanin"/>
+          <w:color w:val="000000" w:themeColor="text1"/>
+          <w:sz w:val="32"/>
+          <w:szCs w:val="32"/>
+        </w:rPr>
+        <w:t xml:space="preserve"> </w:t>
+      </w:r>
+      <w:r>
+        <w:rPr>
+          <w:rFonts w:cs="B Nazanin"/>
+          <w:color w:val="000000" w:themeColor="text1"/>
+          <w:sz w:val="32"/>
+          <w:szCs w:val="32"/>
+          <w:rtl/>
+        </w:rPr>
+        <w:t>یا به‌روزرسانی</w:t>
+      </w:r>
+      <w:r>
+        <w:rPr>
+          <w:rFonts w:cs="B Nazanin"/>
+          <w:color w:val="000000" w:themeColor="text1"/>
+          <w:sz w:val="32"/>
+          <w:szCs w:val="32"/>
+        </w:rPr>
+        <w:t xml:space="preserve"> </w:t>
+      </w:r>
+      <w:r>
+        <w:rPr>
+          <w:rFonts w:cs="B Nazanin"/>
+          <w:color w:val="000000" w:themeColor="text1"/>
+          <w:sz w:val="32"/>
+          <w:szCs w:val="32"/>
+          <w:rtl/>
+        </w:rPr>
+        <w:t xml:space="preserve">رکوردی در جدول </w:t>
+      </w:r>
+      <w:r>
+        <w:rPr>
+          <w:rFonts w:cs="B Nazanin"/>
+          <w:color w:val="000000" w:themeColor="text1"/>
+          <w:sz w:val="32"/>
+          <w:szCs w:val="32"/>
+        </w:rPr>
+        <w:t xml:space="preserve">Library.LibraryMembers </w:t>
+      </w:r>
+      <w:r>
+        <w:rPr>
+          <w:rFonts w:cs="B Nazanin" w:hint="cs"/>
+          <w:color w:val="000000" w:themeColor="text1"/>
+          <w:sz w:val="32"/>
+          <w:szCs w:val="32"/>
+          <w:rtl/>
+        </w:rPr>
+        <w:t xml:space="preserve"> </w:t>
+      </w:r>
+      <w:r>
+        <w:rPr>
+          <w:rFonts w:cs="B Nazanin"/>
+          <w:color w:val="000000" w:themeColor="text1"/>
+          <w:sz w:val="32"/>
+          <w:szCs w:val="32"/>
+          <w:rtl/>
+        </w:rPr>
+        <w:t>اجرا می‌شود و فعالیت مربوط به اعضای کتابخانه را در جدول لاگ ثبت می‌کند</w:t>
+      </w:r>
+      <w:r>
+        <w:rPr>
+          <w:rFonts w:cs="B Nazanin"/>
+          <w:color w:val="000000" w:themeColor="text1"/>
+          <w:sz w:val="32"/>
+          <w:szCs w:val="32"/>
+        </w:rPr>
+        <w:t>.</w:t>
+      </w:r>
+    </w:p>
+    <w:p>
+      <w:pPr>
+        <w:tabs>
+          <w:tab w:val="left" w:pos="6899"/>
+          <w:tab w:val="left" w:pos="9452"/>
+        </w:tabs>
+        <w:spacing w:line="240" w:lineRule="auto"/>
+        <w:ind w:left="-755"/>
+        <w:jc w:val="both"/>
+        <w:rPr>
+          <w:rFonts w:cs="B Nazanin" w:hint="cs"/>
+          <w:color w:val="000000" w:themeColor="text1"/>
+          <w:sz w:val="32"/>
+          <w:szCs w:val="32"/>
+          <w:rtl/>
+        </w:rPr>
+      </w:pPr>
+      <w:r>
+        <w:rPr>
+          <w:rFonts w:cs="B Nazanin"/>
+          <w:color w:val="000000" w:themeColor="text1"/>
+          <w:sz w:val="32"/>
+          <w:szCs w:val="32"/>
+          <w:rtl/>
+        </w:rPr>
+        <w:t xml:space="preserve">اگر </w:t>
+      </w:r>
+      <w:r>
+        <w:rPr>
+          <w:rFonts w:cs="B Nazanin"/>
+          <w:color w:val="000000" w:themeColor="text1"/>
+          <w:sz w:val="32"/>
+          <w:szCs w:val="32"/>
+        </w:rPr>
+        <w:t xml:space="preserve">AccountStatusID </w:t>
+      </w:r>
+      <w:r>
+        <w:rPr>
+          <w:rFonts w:cs="B Nazanin" w:hint="cs"/>
+          <w:color w:val="000000" w:themeColor="text1"/>
+          <w:sz w:val="32"/>
+          <w:szCs w:val="32"/>
+          <w:rtl/>
+        </w:rPr>
+        <w:t xml:space="preserve"> </w:t>
+      </w:r>
+      <w:r>
+        <w:rPr>
+          <w:rFonts w:cs="B Nazanin"/>
+          <w:color w:val="000000" w:themeColor="text1"/>
+          <w:sz w:val="32"/>
+          <w:szCs w:val="32"/>
+          <w:rtl/>
+        </w:rPr>
+        <w:t>تغییر کند، تغییر وضعیت حساب از مقدار قبلی به جدید ثبت می‌شود</w:t>
+      </w:r>
+      <w:r>
+        <w:rPr>
+          <w:rFonts w:cs="B Nazanin" w:hint="cs"/>
+          <w:color w:val="000000" w:themeColor="text1"/>
+          <w:sz w:val="32"/>
+          <w:szCs w:val="32"/>
+          <w:rtl/>
+        </w:rPr>
+        <w:t>.</w:t>
+      </w:r>
+    </w:p>
+    <w:p>
+      <w:pPr>
+        <w:tabs>
+          <w:tab w:val="left" w:pos="6899"/>
+          <w:tab w:val="left" w:pos="9452"/>
+        </w:tabs>
+        <w:spacing w:line="240" w:lineRule="auto"/>
+        <w:ind w:left="-755"/>
+        <w:jc w:val="both"/>
+        <w:rPr>
+          <w:rFonts w:cs="B Nazanin" w:hint="cs"/>
+          <w:color w:val="000000" w:themeColor="text1"/>
+          <w:sz w:val="32"/>
+          <w:szCs w:val="32"/>
+          <w:rtl/>
+        </w:rPr>
+      </w:pPr>
+    </w:p>
+    <w:p>
+      <w:pPr>
+        <w:tabs>
+          <w:tab w:val="left" w:pos="6899"/>
+        </w:tabs>
+        <w:spacing w:line="240" w:lineRule="auto"/>
+        <w:ind w:left="-330"/>
+        <w:jc w:val="right"/>
+        <w:rPr>
+          <w:rFonts w:cs="B Nazanin"/>
           <w:color w:val="000000" w:themeColor="text1"/>
           <w:sz w:val="28"/>
           <w:szCs w:val="28"/>
-          <w:rtl/>
         </w:rPr>
       </w:pPr>
     </w:p>
     <w:sectPr>
-      <w:footerReference w:type="default" r:id="rId7"/>
+      <w:footerReference w:type="default" r:id="rId8"/>
       <w:pgSz w:w="11906" w:h="16838"/>
       <w:pgMar w:top="1440" w:right="1440" w:bottom="1440" w:left="1440" w:header="708" w:footer="708" w:gutter="0"/>
       <w:cols w:space="708"/>
@@ -3685,7 +5993,7 @@
   <w:style w:type="paragraph" w:default="1" w:styleId="Normal">
     <w:name w:val="Normal"/>
     <w:qFormat/>
-    <w:rsid w:val="00A60F4B"/>
+    <w:rsid w:val="004C7855"/>
     <w:pPr>
       <w:bidi/>
     </w:pPr>
@@ -4555,4 +6863,16 @@
     </a:ext>
   </a:extLst>
 </a:theme>
+</file>
+
+<file path=customXml/item1.xml><?xml version="1.0" encoding="utf-8"?>
+<b:Sources xmlns:b="http://schemas.openxmlformats.org/officeDocument/2006/bibliography" xmlns="http://schemas.openxmlformats.org/officeDocument/2006/bibliography" SelectedStyle="\APASixthEditionOfficeOnline.xsl" StyleName="APA" Version="6"/>
+</file>
+
+<file path=customXml/itemProps1.xml><?xml version="1.0" encoding="utf-8"?>
+<ds:datastoreItem xmlns:ds="http://schemas.openxmlformats.org/officeDocument/2006/customXml" ds:itemID="{861C4133-112B-40A2-90BF-BD0555281DFC}">
+  <ds:schemaRefs>
+    <ds:schemaRef ds:uri="http://schemas.openxmlformats.org/officeDocument/2006/bibliography"/>
+  </ds:schemaRefs>
+</ds:datastoreItem>
 </file>
</xml_diff>